<commit_message>
Corrected typo - change two users to three users.
</commit_message>
<xml_diff>
--- a/documents/SG5208_TeamPT01.docx
+++ b/documents/SG5208_TeamPT01.docx
@@ -1,6 +1,6 @@
 
 <file path=word/document.xml><?xml version="1.0" encoding="utf-8"?>
-<w:document xmlns:wpc="http://schemas.microsoft.com/office/word/2010/wordprocessingCanvas" xmlns:mc="http://schemas.openxmlformats.org/markup-compatibility/2006" xmlns:o="urn:schemas-microsoft-com:office:office" xmlns:r="http://schemas.openxmlformats.org/officeDocument/2006/relationships" xmlns:m="http://schemas.openxmlformats.org/officeDocument/2006/math" xmlns:v="urn:schemas-microsoft-com:vml" xmlns:wp14="http://schemas.microsoft.com/office/word/2010/wordprocessingDrawing" xmlns:wp="http://schemas.openxmlformats.org/drawingml/2006/wordprocessingDrawing" xmlns:w10="urn:schemas-microsoft-com:office:word" xmlns:w="http://schemas.openxmlformats.org/wordprocessingml/2006/main" xmlns:w14="http://schemas.microsoft.com/office/word/2010/wordml" xmlns:w15="http://schemas.microsoft.com/office/word/2012/wordml" xmlns:wpg="http://schemas.microsoft.com/office/word/2010/wordprocessingGroup" xmlns:wpi="http://schemas.microsoft.com/office/word/2010/wordprocessingInk" xmlns:wne="http://schemas.microsoft.com/office/word/2006/wordml" xmlns:wps="http://schemas.microsoft.com/office/word/2010/wordprocessingShape" mc:Ignorable="w14 w15 wp14">
+<w:document xmlns:wpc="http://schemas.microsoft.com/office/word/2010/wordprocessingCanvas" xmlns:mo="http://schemas.microsoft.com/office/mac/office/2008/main" xmlns:mc="http://schemas.openxmlformats.org/markup-compatibility/2006" xmlns:mv="urn:schemas-microsoft-com:mac:vml" xmlns:o="urn:schemas-microsoft-com:office:office" xmlns:r="http://schemas.openxmlformats.org/officeDocument/2006/relationships" xmlns:m="http://schemas.openxmlformats.org/officeDocument/2006/math" xmlns:v="urn:schemas-microsoft-com:vml" xmlns:wp14="http://schemas.microsoft.com/office/word/2010/wordprocessingDrawing" xmlns:wp="http://schemas.openxmlformats.org/drawingml/2006/wordprocessingDrawing" xmlns:w10="urn:schemas-microsoft-com:office:word" xmlns:w="http://schemas.openxmlformats.org/wordprocessingml/2006/main" xmlns:w14="http://schemas.microsoft.com/office/word/2010/wordml" xmlns:w15="http://schemas.microsoft.com/office/word/2012/wordml" xmlns:wpg="http://schemas.microsoft.com/office/word/2010/wordprocessingGroup" xmlns:wpi="http://schemas.microsoft.com/office/word/2010/wordprocessingInk" xmlns:wne="http://schemas.microsoft.com/office/word/2006/wordml" xmlns:wps="http://schemas.microsoft.com/office/word/2010/wordprocessingShape" mc:Ignorable="w14 w15 wp14">
   <w:body>
     <w:p>
       <w:pPr>
@@ -284,7 +284,13 @@
     <w:sdt>
       <w:sdtPr>
         <w:rPr>
-          <w:rFonts w:asciiTheme="minorHAnsi" w:hAnsiTheme="minorHAnsi"/>
+          <w:rFonts w:asciiTheme="minorHAnsi" w:eastAsiaTheme="minorEastAsia" w:hAnsiTheme="minorHAnsi" w:cstheme="minorBidi"/>
+          <w:b w:val="0"/>
+          <w:bCs w:val="0"/>
+          <w:color w:val="auto"/>
+          <w:sz w:val="22"/>
+          <w:szCs w:val="22"/>
+          <w:lang w:val="en-SG" w:eastAsia="zh-CN"/>
         </w:rPr>
         <w:id w:val="1074934952"/>
         <w:docPartObj>
@@ -294,12 +300,7 @@
       </w:sdtPr>
       <w:sdtEndPr>
         <w:rPr>
-          <w:rFonts w:eastAsiaTheme="minorEastAsia" w:cstheme="minorBidi"/>
           <w:noProof/>
-          <w:color w:val="auto"/>
-          <w:sz w:val="22"/>
-          <w:szCs w:val="22"/>
-          <w:lang w:val="en-SG" w:eastAsia="zh-CN"/>
         </w:rPr>
       </w:sdtEndPr>
       <w:sdtContent>
@@ -4946,21 +4947,7 @@
         <w:rPr>
           <w:rFonts w:asciiTheme="minorHAnsi" w:hAnsiTheme="minorHAnsi"/>
         </w:rPr>
-        <w:t xml:space="preserve">Simplification of complex user interface mechanisms (by Metrani Nikhil </w:t>
-      </w:r>
-      <w:proofErr w:type="spellStart"/>
-      <w:r>
-        <w:rPr>
-          <w:rFonts w:asciiTheme="minorHAnsi" w:hAnsiTheme="minorHAnsi"/>
-        </w:rPr>
-        <w:t>Dilip</w:t>
-      </w:r>
-      <w:proofErr w:type="spellEnd"/>
-      <w:r>
-        <w:rPr>
-          <w:rFonts w:asciiTheme="minorHAnsi" w:hAnsiTheme="minorHAnsi"/>
-        </w:rPr>
-        <w:t xml:space="preserve"> – A0135935)</w:t>
+        <w:t>Simplification of complex user interface mechanisms (by Metrani Nikhil Dilip – A0135935)</w:t>
       </w:r>
       <w:bookmarkEnd w:id="1"/>
     </w:p>
@@ -5017,7 +5004,15 @@
       </w:pPr>
       <w:r>
         <w:tab/>
-        <w:t>The VMCS design, is targeted for two types of users, namely customer, controller, and maintainer. The design achieves to satisfy its targeted users with the help of rich user interface panels. Customer accesses the system via Customer Panel, controller makes use of the Machinery Panel, and maintainer uses the Maintenance Panel.</w:t>
+        <w:t xml:space="preserve">The </w:t>
+      </w:r>
+      <w:r>
+        <w:t>VMCS design, is targeted for three</w:t>
+      </w:r>
+      <w:bookmarkStart w:id="7" w:name="_GoBack"/>
+      <w:bookmarkEnd w:id="7"/>
+      <w:r>
+        <w:t xml:space="preserve"> types of users, namely customer, controller, and maintainer. The design achieves to satisfy its targeted users with the help of rich user interface panels. Customer accesses the system via Customer Panel, controller makes use of the Machinery Panel, and maintainer uses the Maintenance Panel.</w:t>
       </w:r>
     </w:p>
     <w:p>
@@ -5171,12 +5166,12 @@
           <w:b/>
         </w:rPr>
       </w:pPr>
-      <w:bookmarkStart w:id="7" w:name="_Toc245740471"/>
-      <w:bookmarkStart w:id="8" w:name="_Toc245781443"/>
-      <w:bookmarkStart w:id="9" w:name="_Toc245788213"/>
-      <w:bookmarkStart w:id="10" w:name="_Toc245788277"/>
-      <w:bookmarkStart w:id="11" w:name="_Toc250413441"/>
-      <w:bookmarkStart w:id="12" w:name="_Toc433557730"/>
+      <w:bookmarkStart w:id="8" w:name="_Toc433557730"/>
+      <w:bookmarkStart w:id="9" w:name="_Toc245740471"/>
+      <w:bookmarkStart w:id="10" w:name="_Toc245781443"/>
+      <w:bookmarkStart w:id="11" w:name="_Toc245788213"/>
+      <w:bookmarkStart w:id="12" w:name="_Toc245788277"/>
+      <w:bookmarkStart w:id="13" w:name="_Toc250413441"/>
       <w:r>
         <w:rPr>
           <w:rFonts w:asciiTheme="minorHAnsi" w:hAnsiTheme="minorHAnsi"/>
@@ -5192,25 +5187,25 @@
         </w:rPr>
         <w:t>Design Pattern Selection</w:t>
       </w:r>
-      <w:bookmarkEnd w:id="12"/>
+      <w:bookmarkEnd w:id="8"/>
     </w:p>
     <w:p>
       <w:pPr>
         <w:pStyle w:val="Heading3"/>
       </w:pPr>
-      <w:bookmarkStart w:id="13" w:name="_Toc433557731"/>
+      <w:bookmarkStart w:id="14" w:name="_Toc433557731"/>
       <w:r>
         <w:t xml:space="preserve">1.2.1 </w:t>
       </w:r>
       <w:r>
         <w:t>Candidate design patterns</w:t>
       </w:r>
-      <w:bookmarkEnd w:id="7"/>
-      <w:bookmarkEnd w:id="8"/>
       <w:bookmarkEnd w:id="9"/>
       <w:bookmarkEnd w:id="10"/>
       <w:bookmarkEnd w:id="11"/>
+      <w:bookmarkEnd w:id="12"/>
       <w:bookmarkEnd w:id="13"/>
+      <w:bookmarkEnd w:id="14"/>
       <w:r>
         <w:br/>
       </w:r>
@@ -5469,12 +5464,12 @@
       <w:pPr>
         <w:pStyle w:val="Heading3"/>
       </w:pPr>
-      <w:bookmarkStart w:id="14" w:name="_Toc245740472"/>
-      <w:bookmarkStart w:id="15" w:name="_Toc245781444"/>
-      <w:bookmarkStart w:id="16" w:name="_Toc245788214"/>
-      <w:bookmarkStart w:id="17" w:name="_Toc245788278"/>
-      <w:bookmarkStart w:id="18" w:name="_Toc250413442"/>
-      <w:bookmarkStart w:id="19" w:name="_Toc433557732"/>
+      <w:bookmarkStart w:id="15" w:name="_Toc245740472"/>
+      <w:bookmarkStart w:id="16" w:name="_Toc245781444"/>
+      <w:bookmarkStart w:id="17" w:name="_Toc245788214"/>
+      <w:bookmarkStart w:id="18" w:name="_Toc245788278"/>
+      <w:bookmarkStart w:id="19" w:name="_Toc250413442"/>
+      <w:bookmarkStart w:id="20" w:name="_Toc433557732"/>
       <w:r>
         <w:lastRenderedPageBreak/>
         <w:t>1.2.1</w:t>
@@ -5485,15 +5480,15 @@
       <w:r>
         <w:t>Motivation</w:t>
       </w:r>
-      <w:bookmarkEnd w:id="14"/>
       <w:bookmarkEnd w:id="15"/>
       <w:bookmarkEnd w:id="16"/>
       <w:bookmarkEnd w:id="17"/>
       <w:bookmarkEnd w:id="18"/>
+      <w:bookmarkEnd w:id="19"/>
       <w:r>
         <w:t xml:space="preserve"> to choose Observer pattern</w:t>
       </w:r>
-      <w:bookmarkEnd w:id="19"/>
+      <w:bookmarkEnd w:id="20"/>
     </w:p>
     <w:p/>
     <w:p>
@@ -5546,11 +5541,11 @@
           <w:docGrid w:linePitch="360"/>
         </w:sectPr>
       </w:pPr>
-      <w:bookmarkStart w:id="20" w:name="_Toc245740473"/>
-      <w:bookmarkStart w:id="21" w:name="_Toc245781445"/>
-      <w:bookmarkStart w:id="22" w:name="_Toc245788215"/>
-      <w:bookmarkStart w:id="23" w:name="_Toc245788279"/>
-      <w:bookmarkStart w:id="24" w:name="_Toc250413443"/>
+      <w:bookmarkStart w:id="21" w:name="_Toc245740473"/>
+      <w:bookmarkStart w:id="22" w:name="_Toc245781445"/>
+      <w:bookmarkStart w:id="23" w:name="_Toc245788215"/>
+      <w:bookmarkStart w:id="24" w:name="_Toc245788279"/>
+      <w:bookmarkStart w:id="25" w:name="_Toc250413443"/>
     </w:p>
     <w:p>
       <w:pPr>
@@ -5561,7 +5556,7 @@
           <w:noProof/>
         </w:rPr>
       </w:pPr>
-      <w:bookmarkStart w:id="25" w:name="_Toc433557733"/>
+      <w:bookmarkStart w:id="26" w:name="_Toc433557733"/>
       <w:r>
         <w:rPr>
           <w:rFonts w:asciiTheme="minorHAnsi" w:hAnsiTheme="minorHAnsi"/>
@@ -5587,7 +5582,7 @@
         </w:rPr>
         <w:t>Design changes</w:t>
       </w:r>
-      <w:bookmarkEnd w:id="25"/>
+      <w:bookmarkEnd w:id="26"/>
       <w:r>
         <w:rPr>
           <w:rFonts w:asciiTheme="minorHAnsi" w:hAnsiTheme="minorHAnsi"/>
@@ -5601,11 +5596,11 @@
       <w:pPr>
         <w:pStyle w:val="Heading3"/>
       </w:pPr>
-      <w:bookmarkStart w:id="26" w:name="_Toc433557734"/>
+      <w:bookmarkStart w:id="27" w:name="_Toc433557734"/>
       <w:r>
         <w:t>1.3.1 Initial design</w:t>
       </w:r>
-      <w:bookmarkEnd w:id="26"/>
+      <w:bookmarkEnd w:id="27"/>
     </w:p>
     <w:p>
       <w:r>
@@ -5630,7 +5625,7 @@
           <w:lang w:val="en-US" w:eastAsia="en-US"/>
         </w:rPr>
         <w:drawing>
-          <wp:inline distT="0" distB="0" distL="0" distR="0" wp14:anchorId="503B0F52" wp14:editId="04C794C2">
+          <wp:inline distT="0" distB="0" distL="0" distR="0" wp14:anchorId="67DC5600" wp14:editId="0ADC1A3E">
             <wp:extent cx="2027583" cy="2424087"/>
             <wp:effectExtent l="0" t="0" r="0" b="0"/>
             <wp:docPr id="29" name="Picture 29"/>
@@ -5667,21 +5662,8 @@
       </w:r>
     </w:p>
     <w:p>
-      <w:proofErr w:type="spellStart"/>
-      <w:r>
-        <w:t>ButtonItemDisplay</w:t>
-      </w:r>
-      <w:proofErr w:type="spellEnd"/>
-      <w:r>
-        <w:t xml:space="preserve"> and </w:t>
-      </w:r>
-      <w:proofErr w:type="spellStart"/>
-      <w:r>
-        <w:t>ButtonItem</w:t>
-      </w:r>
-      <w:proofErr w:type="spellEnd"/>
-      <w:r>
-        <w:t>:</w:t>
+      <w:r>
+        <w:t>ButtonItemDisplay and ButtonItem:</w:t>
       </w:r>
     </w:p>
     <w:p>
@@ -5691,7 +5673,7 @@
           <w:lang w:val="en-US" w:eastAsia="en-US"/>
         </w:rPr>
         <w:drawing>
-          <wp:inline distT="0" distB="0" distL="0" distR="0" wp14:anchorId="77A29364" wp14:editId="32FD5705">
+          <wp:inline distT="0" distB="0" distL="0" distR="0" wp14:anchorId="38E760A4" wp14:editId="1F733C30">
             <wp:extent cx="5239910" cy="4039658"/>
             <wp:effectExtent l="0" t="0" r="0" b="0"/>
             <wp:docPr id="30" name="Picture 30"/>
@@ -5760,7 +5742,7 @@
         <mc:AlternateContent>
           <mc:Choice Requires="wps">
             <w:drawing>
-              <wp:anchor distT="0" distB="0" distL="114300" distR="114300" simplePos="0" relativeHeight="251660288" behindDoc="0" locked="0" layoutInCell="1" allowOverlap="1">
+              <wp:anchor distT="0" distB="0" distL="114300" distR="114300" simplePos="0" relativeHeight="251660288" behindDoc="0" locked="0" layoutInCell="1" allowOverlap="1" wp14:anchorId="22D8B14A" wp14:editId="6E163208">
                 <wp:simplePos x="0" y="0"/>
                 <wp:positionH relativeFrom="column">
                   <wp:posOffset>2743200</wp:posOffset>
@@ -5833,7 +5815,7 @@
           <w:lang w:val="en-US" w:eastAsia="en-US"/>
         </w:rPr>
         <w:drawing>
-          <wp:inline distT="0" distB="0" distL="0" distR="0" wp14:anchorId="3C001FAD" wp14:editId="6BCC06E9">
+          <wp:inline distT="0" distB="0" distL="0" distR="0" wp14:anchorId="648A480D" wp14:editId="27FB1156">
             <wp:extent cx="8158038" cy="4972394"/>
             <wp:effectExtent l="0" t="0" r="0" b="0"/>
             <wp:docPr id="31" name="Picture 31"/>
@@ -5883,7 +5865,7 @@
         <mc:AlternateContent>
           <mc:Choice Requires="wps">
             <w:drawing>
-              <wp:anchor distT="0" distB="0" distL="114300" distR="114300" simplePos="0" relativeHeight="251661312" behindDoc="0" locked="0" layoutInCell="1" allowOverlap="1">
+              <wp:anchor distT="0" distB="0" distL="114300" distR="114300" simplePos="0" relativeHeight="251661312" behindDoc="0" locked="0" layoutInCell="1" allowOverlap="1" wp14:anchorId="65D4D852" wp14:editId="317BB7F4">
                 <wp:simplePos x="0" y="0"/>
                 <wp:positionH relativeFrom="column">
                   <wp:posOffset>4548146</wp:posOffset>
@@ -5974,7 +5956,7 @@
           <w:lang w:val="en-US" w:eastAsia="en-US"/>
         </w:rPr>
         <w:drawing>
-          <wp:inline distT="0" distB="0" distL="0" distR="0" wp14:anchorId="0D321B66" wp14:editId="5651CA2E">
+          <wp:inline distT="0" distB="0" distL="0" distR="0" wp14:anchorId="724CD046" wp14:editId="07DEF5F5">
             <wp:extent cx="8229600" cy="5215255"/>
             <wp:effectExtent l="0" t="0" r="0" b="4445"/>
             <wp:docPr id="32" name="Picture 32"/>
@@ -6042,7 +6024,7 @@
         <mc:AlternateContent>
           <mc:Choice Requires="wps">
             <w:drawing>
-              <wp:anchor distT="0" distB="0" distL="114300" distR="114300" simplePos="0" relativeHeight="251662336" behindDoc="0" locked="0" layoutInCell="1" allowOverlap="1" wp14:anchorId="0DAC0CEA" wp14:editId="1C78195E">
+              <wp:anchor distT="0" distB="0" distL="114300" distR="114300" simplePos="0" relativeHeight="251662336" behindDoc="0" locked="0" layoutInCell="1" allowOverlap="1" wp14:anchorId="0F8E7A78" wp14:editId="67FD057D">
                 <wp:simplePos x="0" y="0"/>
                 <wp:positionH relativeFrom="column">
                   <wp:posOffset>1121134</wp:posOffset>
@@ -6115,7 +6097,7 @@
           <w:lang w:val="en-US" w:eastAsia="en-US"/>
         </w:rPr>
         <w:drawing>
-          <wp:inline distT="0" distB="0" distL="0" distR="0" wp14:anchorId="4671F301" wp14:editId="1C844E9F">
+          <wp:inline distT="0" distB="0" distL="0" distR="0" wp14:anchorId="70C87994" wp14:editId="55ED158E">
             <wp:extent cx="5906736" cy="2806810"/>
             <wp:effectExtent l="0" t="0" r="0" b="0"/>
             <wp:docPr id="33" name="Picture 33"/>
@@ -6176,7 +6158,7 @@
         <mc:AlternateContent>
           <mc:Choice Requires="wps">
             <w:drawing>
-              <wp:anchor distT="0" distB="0" distL="114300" distR="114300" simplePos="0" relativeHeight="251664384" behindDoc="0" locked="0" layoutInCell="1" allowOverlap="1" wp14:anchorId="44DA2C64" wp14:editId="00E5DC06">
+              <wp:anchor distT="0" distB="0" distL="114300" distR="114300" simplePos="0" relativeHeight="251664384" behindDoc="0" locked="0" layoutInCell="1" allowOverlap="1" wp14:anchorId="0360CCEB" wp14:editId="33A20F2A">
                 <wp:simplePos x="0" y="0"/>
                 <wp:positionH relativeFrom="column">
                   <wp:posOffset>1122045</wp:posOffset>
@@ -6249,7 +6231,7 @@
           <w:lang w:val="en-US" w:eastAsia="en-US"/>
         </w:rPr>
         <w:drawing>
-          <wp:inline distT="0" distB="0" distL="0" distR="0" wp14:anchorId="5282D19B" wp14:editId="7FB00C15">
+          <wp:inline distT="0" distB="0" distL="0" distR="0" wp14:anchorId="6B2C9625" wp14:editId="28890C1E">
             <wp:extent cx="5943600" cy="2989580"/>
             <wp:effectExtent l="0" t="0" r="0" b="1270"/>
             <wp:docPr id="34" name="Picture 34"/>
@@ -6308,12 +6290,12 @@
       <w:pPr>
         <w:pStyle w:val="Heading3"/>
       </w:pPr>
-      <w:bookmarkStart w:id="27" w:name="_Toc433557735"/>
+      <w:bookmarkStart w:id="28" w:name="_Toc433557735"/>
       <w:r>
         <w:lastRenderedPageBreak/>
         <w:t>1.3.2 Modified design</w:t>
       </w:r>
-      <w:bookmarkEnd w:id="27"/>
+      <w:bookmarkEnd w:id="28"/>
     </w:p>
     <w:p>
       <w:pPr>
@@ -6330,8 +6312,6 @@
       <w:r>
         <w:t>Combined class diagram</w:t>
       </w:r>
-      <w:bookmarkStart w:id="28" w:name="_GoBack"/>
-      <w:bookmarkEnd w:id="28"/>
     </w:p>
     <w:p>
       <w:pPr>
@@ -6348,9 +6328,10 @@
         <w:rPr>
           <w:rFonts w:asciiTheme="minorHAnsi" w:hAnsiTheme="minorHAnsi"/>
           <w:noProof/>
+          <w:lang w:val="en-US" w:eastAsia="en-US"/>
         </w:rPr>
         <w:drawing>
-          <wp:inline distT="0" distB="0" distL="0" distR="0" wp14:anchorId="1FCC8D99" wp14:editId="0560E5C0">
+          <wp:inline distT="0" distB="0" distL="0" distR="0" wp14:anchorId="2CA2AC59" wp14:editId="77BA96D0">
             <wp:extent cx="8429038" cy="4071068"/>
             <wp:effectExtent l="0" t="0" r="0" b="5715"/>
             <wp:docPr id="5" name="Picture 5" descr="D:\develop\BitBucket\vmcs_oodp\VMCS\documents\Main.jpg"/>
@@ -6398,11 +6379,11 @@
           </wp:inline>
         </w:drawing>
       </w:r>
-      <w:bookmarkEnd w:id="20"/>
       <w:bookmarkEnd w:id="21"/>
       <w:bookmarkEnd w:id="22"/>
       <w:bookmarkEnd w:id="23"/>
       <w:bookmarkEnd w:id="24"/>
+      <w:bookmarkEnd w:id="25"/>
       <w:bookmarkEnd w:id="29"/>
       <w:bookmarkEnd w:id="30"/>
       <w:bookmarkEnd w:id="31"/>
@@ -6473,7 +6454,7 @@
           <w:lang w:val="en-US" w:eastAsia="en-US"/>
         </w:rPr>
         <w:drawing>
-          <wp:inline distT="0" distB="0" distL="0" distR="0">
+          <wp:inline distT="0" distB="0" distL="0" distR="0" wp14:anchorId="4C38AA84" wp14:editId="34F254A8">
             <wp:extent cx="8229600" cy="4517913"/>
             <wp:effectExtent l="0" t="0" r="0" b="0"/>
             <wp:docPr id="40" name="Picture 40" descr="D:\develop\BitBucket\vmcs_oodp\documents\diagrams (Nikhil)\TransferAllCash.jpg"/>
@@ -6577,7 +6558,7 @@
           <w:lang w:val="en-US" w:eastAsia="en-US"/>
         </w:rPr>
         <w:drawing>
-          <wp:inline distT="0" distB="0" distL="0" distR="0">
+          <wp:inline distT="0" distB="0" distL="0" distR="0" wp14:anchorId="4FA68E8B" wp14:editId="43B73859">
             <wp:extent cx="8727361" cy="4190337"/>
             <wp:effectExtent l="0" t="0" r="0" b="1270"/>
             <wp:docPr id="41" name="Picture 41" descr="D:\develop\BitBucket\vmcs_oodp\documents\diagrams (Nikhil)\MachinerySimulatorPanel(1).jpg"/>
@@ -6705,7 +6686,7 @@
           <w:lang w:val="en-US" w:eastAsia="en-US"/>
         </w:rPr>
         <w:drawing>
-          <wp:inline distT="0" distB="0" distL="0" distR="0">
+          <wp:inline distT="0" distB="0" distL="0" distR="0" wp14:anchorId="66F97D9B" wp14:editId="0C5483E5">
             <wp:extent cx="4066940" cy="3697356"/>
             <wp:effectExtent l="0" t="0" r="0" b="0"/>
             <wp:docPr id="42" name="Picture 42" descr="D:\develop\BitBucket\vmcs_oodp\documents\diagrams (Nikhil)\MachinerySimulatorPanel(2).jpg"/>
@@ -6782,7 +6763,7 @@
           <w:lang w:val="en-US" w:eastAsia="en-US"/>
         </w:rPr>
         <w:drawing>
-          <wp:inline distT="0" distB="0" distL="0" distR="0">
+          <wp:inline distT="0" distB="0" distL="0" distR="0" wp14:anchorId="2154A0D7" wp14:editId="46AB17DF">
             <wp:extent cx="4182110" cy="3642485"/>
             <wp:effectExtent l="0" t="0" r="8890" b="0"/>
             <wp:docPr id="43" name="Picture 43" descr="D:\develop\BitBucket\vmcs_oodp\documents\diagrams (Nikhil)\MachinerySimulatorPanel(3).jpg"/>
@@ -6959,31 +6940,7 @@
         <w:ind w:firstLine="720"/>
       </w:pPr>
       <w:r>
-        <w:t xml:space="preserve">- </w:t>
-      </w:r>
-      <w:proofErr w:type="spellStart"/>
-      <w:r>
-        <w:t>StoreItem</w:t>
-      </w:r>
-      <w:proofErr w:type="spellEnd"/>
-      <w:r>
-        <w:t xml:space="preserve"> (</w:t>
-      </w:r>
-      <w:proofErr w:type="spellStart"/>
-      <w:r>
-        <w:t>CashStoreItem</w:t>
-      </w:r>
-      <w:proofErr w:type="spellEnd"/>
-      <w:r>
-        <w:t xml:space="preserve">, and </w:t>
-      </w:r>
-      <w:proofErr w:type="spellStart"/>
-      <w:r>
-        <w:t>DrinkStoreItem</w:t>
-      </w:r>
-      <w:proofErr w:type="spellEnd"/>
-      <w:r>
-        <w:t xml:space="preserve"> inherit this role)</w:t>
+        <w:t>- StoreItem (CashStoreItem, and DrinkStoreItem inherit this role)</w:t>
       </w:r>
     </w:p>
     <w:p>
@@ -6993,15 +6950,7 @@
         <w:ind w:firstLine="720"/>
       </w:pPr>
       <w:r>
-        <w:t xml:space="preserve">- Stores state of interest to </w:t>
-      </w:r>
-      <w:proofErr w:type="spellStart"/>
-      <w:r>
-        <w:t>ConcreteObserver</w:t>
-      </w:r>
-      <w:proofErr w:type="spellEnd"/>
-      <w:r>
-        <w:t xml:space="preserve"> objects.</w:t>
+        <w:t>- Stores state of interest to ConcreteObserver objects.</w:t>
       </w:r>
     </w:p>
     <w:p>
@@ -7076,35 +7025,14 @@
         <w:ind w:firstLine="720"/>
       </w:pPr>
       <w:r>
-        <w:t xml:space="preserve">- </w:t>
-      </w:r>
-      <w:proofErr w:type="spellStart"/>
-      <w:r>
-        <w:t>Label</w:t>
+        <w:t>- Label</w:t>
       </w:r>
       <w:r>
         <w:t>l</w:t>
       </w:r>
       <w:r>
-        <w:t>edDisplay</w:t>
-      </w:r>
-      <w:proofErr w:type="spellEnd"/>
-      <w:r>
-        <w:t xml:space="preserve">, </w:t>
-      </w:r>
-      <w:proofErr w:type="spellStart"/>
-      <w:r>
-        <w:t>ButtonItem</w:t>
-      </w:r>
-      <w:proofErr w:type="spellEnd"/>
-      <w:r>
-        <w:t xml:space="preserve">, and </w:t>
-      </w:r>
-      <w:proofErr w:type="spellStart"/>
-      <w:r>
-        <w:t>ButtonItemDisplay</w:t>
-      </w:r>
-      <w:proofErr w:type="spellEnd"/>
+        <w:t>edDisplay, ButtonItem, and ButtonItemDisplay</w:t>
+      </w:r>
     </w:p>
     <w:p>
       <w:pPr>
@@ -7113,15 +7041,7 @@
         <w:ind w:firstLine="720"/>
       </w:pPr>
       <w:r>
-        <w:t xml:space="preserve">- Maintains a consistent reference to a </w:t>
-      </w:r>
-      <w:proofErr w:type="spellStart"/>
-      <w:r>
-        <w:t>ConcreteSubjects</w:t>
-      </w:r>
-      <w:proofErr w:type="spellEnd"/>
-      <w:r>
-        <w:t xml:space="preserve"> state.</w:t>
+        <w:t>- Maintains a consistent reference to a ConcreteSubjects state.</w:t>
       </w:r>
     </w:p>
     <w:p>
@@ -7172,71 +7092,7 @@
         <w:t>Mapping of Subjects to their Observers:</w:t>
       </w:r>
       <w:r>
-        <w:t xml:space="preserve"> By making </w:t>
-      </w:r>
-      <w:proofErr w:type="spellStart"/>
-      <w:r>
-        <w:t>LabelledDisplay</w:t>
-      </w:r>
-      <w:proofErr w:type="spellEnd"/>
-      <w:r>
-        <w:t xml:space="preserve">, </w:t>
-      </w:r>
-      <w:proofErr w:type="spellStart"/>
-      <w:r>
-        <w:t>ButtonItem</w:t>
-      </w:r>
-      <w:proofErr w:type="spellEnd"/>
-      <w:r>
-        <w:t xml:space="preserve">, and </w:t>
-      </w:r>
-      <w:proofErr w:type="spellStart"/>
-      <w:r>
-        <w:t>ButtonItemDisplay</w:t>
-      </w:r>
-      <w:proofErr w:type="spellEnd"/>
-      <w:r>
-        <w:t xml:space="preserve"> the concrete observer, VMCS can be freed of the complex methods required to refresh the display. Example – </w:t>
-      </w:r>
-      <w:proofErr w:type="spellStart"/>
-      <w:r>
-        <w:t>DisplayDrinkStock</w:t>
-      </w:r>
-      <w:proofErr w:type="spellEnd"/>
-      <w:r>
-        <w:t xml:space="preserve">, and </w:t>
-      </w:r>
-      <w:proofErr w:type="spellStart"/>
-      <w:r>
-        <w:t>DisplayCoinStock</w:t>
-      </w:r>
-      <w:proofErr w:type="spellEnd"/>
-      <w:r>
-        <w:t xml:space="preserve">. The </w:t>
-      </w:r>
-      <w:proofErr w:type="spellStart"/>
-      <w:r>
-        <w:t>StoreViewer</w:t>
-      </w:r>
-      <w:proofErr w:type="spellEnd"/>
-      <w:r>
-        <w:t xml:space="preserve"> attached appropriate </w:t>
-      </w:r>
-      <w:proofErr w:type="spellStart"/>
-      <w:r>
-        <w:t>LabelledDisplay</w:t>
-      </w:r>
-      <w:proofErr w:type="spellEnd"/>
-      <w:r>
-        <w:t xml:space="preserve"> to necessary </w:t>
-      </w:r>
-      <w:proofErr w:type="spellStart"/>
-      <w:r>
-        <w:t>StoreItem</w:t>
-      </w:r>
-      <w:proofErr w:type="spellEnd"/>
-      <w:r>
-        <w:t>, thus handing over the responsibility of update.</w:t>
+        <w:t xml:space="preserve"> By making LabelledDisplay, ButtonItem, and ButtonItemDisplay the concrete observer, VMCS can be freed of the complex methods required to refresh the display. Example – DisplayDrinkStock, and DisplayCoinStock. The StoreViewer attached appropriate LabelledDisplay to necessary StoreItem, thus handing over the responsibility of update.</w:t>
       </w:r>
     </w:p>
     <w:p>
@@ -7255,44 +7111,10 @@
         <w:t>Who triggers the update:</w:t>
       </w:r>
       <w:r>
-        <w:t xml:space="preserve"> The </w:t>
-      </w:r>
-      <w:proofErr w:type="spellStart"/>
-      <w:r>
-        <w:t>StoreItem</w:t>
-      </w:r>
-      <w:proofErr w:type="spellEnd"/>
-      <w:r>
-        <w:t xml:space="preserve">, who is the concrete subject, triggers the </w:t>
-      </w:r>
-      <w:proofErr w:type="spellStart"/>
-      <w:proofErr w:type="gramStart"/>
-      <w:r>
-        <w:t>notifyChange</w:t>
-      </w:r>
-      <w:proofErr w:type="spellEnd"/>
-      <w:r>
-        <w:t>(</w:t>
-      </w:r>
-      <w:proofErr w:type="gramEnd"/>
-      <w:r>
-        <w:t xml:space="preserve">) method whenever there is a change in quantity. This can be seen in </w:t>
-      </w:r>
-      <w:r>
-        <w:t xml:space="preserve">property accessor – </w:t>
-      </w:r>
-      <w:proofErr w:type="spellStart"/>
-      <w:proofErr w:type="gramStart"/>
-      <w:r>
-        <w:t>setQuantity</w:t>
-      </w:r>
-      <w:proofErr w:type="spellEnd"/>
-      <w:r>
-        <w:t>(</w:t>
-      </w:r>
-      <w:proofErr w:type="gramEnd"/>
-      <w:r>
-        <w:t>in quantity) and methods increment(), decrement(), and store().</w:t>
+        <w:t xml:space="preserve"> The StoreItem, who is the concrete subject, triggers the notifyChange() method whenever there is a change in quantity. This can be seen in </w:t>
+      </w:r>
+      <w:r>
+        <w:t>property accessor – setQuantity(in quantity) and methods increment(), decrement(), and store().</w:t>
       </w:r>
     </w:p>
     <w:p>
@@ -7316,9 +7138,9 @@
           <w:rFonts w:asciiTheme="minorHAnsi" w:hAnsiTheme="minorHAnsi"/>
         </w:rPr>
       </w:pPr>
-      <w:bookmarkStart w:id="36" w:name="_Toc401088259"/>
-      <w:bookmarkStart w:id="37" w:name="_Toc401776782"/>
-      <w:bookmarkStart w:id="38" w:name="_Toc433557740"/>
+      <w:bookmarkStart w:id="36" w:name="_Toc433557740"/>
+      <w:bookmarkStart w:id="37" w:name="_Toc401088259"/>
+      <w:bookmarkStart w:id="38" w:name="_Toc401776782"/>
       <w:r>
         <w:rPr>
           <w:rFonts w:asciiTheme="minorHAnsi" w:hAnsiTheme="minorHAnsi"/>
@@ -7341,35 +7163,35 @@
         </w:rPr>
         <w:t>BARLA MARUTHI DATTATREYA – A0120530)</w:t>
       </w:r>
+      <w:bookmarkEnd w:id="36"/>
+    </w:p>
+    <w:p>
+      <w:pPr>
+        <w:pStyle w:val="Heading2"/>
+        <w:rPr>
+          <w:rFonts w:asciiTheme="minorHAnsi" w:hAnsiTheme="minorHAnsi"/>
+          <w:color w:val="auto"/>
+        </w:rPr>
+      </w:pPr>
+    </w:p>
+    <w:p>
+      <w:pPr>
+        <w:pStyle w:val="Heading2"/>
+        <w:rPr>
+          <w:rFonts w:asciiTheme="minorHAnsi" w:hAnsiTheme="minorHAnsi"/>
+          <w:b/>
+        </w:rPr>
+      </w:pPr>
+      <w:bookmarkStart w:id="39" w:name="_Toc433557741"/>
+      <w:r>
+        <w:rPr>
+          <w:rFonts w:asciiTheme="minorHAnsi" w:hAnsiTheme="minorHAnsi"/>
+          <w:b/>
+        </w:rPr>
+        <w:t xml:space="preserve">2.1 </w:t>
+      </w:r>
+      <w:bookmarkEnd w:id="37"/>
       <w:bookmarkEnd w:id="38"/>
-    </w:p>
-    <w:p>
-      <w:pPr>
-        <w:pStyle w:val="Heading2"/>
-        <w:rPr>
-          <w:rFonts w:asciiTheme="minorHAnsi" w:hAnsiTheme="minorHAnsi"/>
-          <w:color w:val="auto"/>
-        </w:rPr>
-      </w:pPr>
-    </w:p>
-    <w:p>
-      <w:pPr>
-        <w:pStyle w:val="Heading2"/>
-        <w:rPr>
-          <w:rFonts w:asciiTheme="minorHAnsi" w:hAnsiTheme="minorHAnsi"/>
-          <w:b/>
-        </w:rPr>
-      </w:pPr>
-      <w:bookmarkStart w:id="39" w:name="_Toc433557741"/>
-      <w:r>
-        <w:rPr>
-          <w:rFonts w:asciiTheme="minorHAnsi" w:hAnsiTheme="minorHAnsi"/>
-          <w:b/>
-        </w:rPr>
-        <w:t xml:space="preserve">2.1 </w:t>
-      </w:r>
-      <w:bookmarkEnd w:id="36"/>
-      <w:bookmarkEnd w:id="37"/>
       <w:r>
         <w:rPr>
           <w:rFonts w:asciiTheme="minorHAnsi" w:hAnsiTheme="minorHAnsi"/>
@@ -7667,7 +7489,7 @@
           <w:lang w:val="en-US" w:eastAsia="en-US"/>
         </w:rPr>
         <w:drawing>
-          <wp:inline distT="0" distB="0" distL="0" distR="0" wp14:anchorId="427CEB92" wp14:editId="4D661801">
+          <wp:inline distT="0" distB="0" distL="0" distR="0" wp14:anchorId="2CBF8F98" wp14:editId="4BF47BEE">
             <wp:extent cx="4047490" cy="3625850"/>
             <wp:effectExtent l="0" t="0" r="0" b="0"/>
             <wp:docPr id="4" name="Picture 4" descr="Singleton_class"/>
@@ -7769,7 +7591,7 @@
           <w:lang w:val="en-US" w:eastAsia="en-US"/>
         </w:rPr>
         <w:drawing>
-          <wp:inline distT="0" distB="0" distL="0" distR="0" wp14:anchorId="60B3C1A4" wp14:editId="6B18A444">
+          <wp:inline distT="0" distB="0" distL="0" distR="0" wp14:anchorId="7D433EC3" wp14:editId="17CBAEDC">
             <wp:extent cx="8540682" cy="4190338"/>
             <wp:effectExtent l="0" t="0" r="0" b="1270"/>
             <wp:docPr id="3" name="Picture 3" descr="Singleton_seq"/>
@@ -7871,7 +7693,7 @@
           <w:lang w:val="en-US" w:eastAsia="en-US"/>
         </w:rPr>
         <w:drawing>
-          <wp:inline distT="0" distB="0" distL="0" distR="0" wp14:anchorId="2B62AFED" wp14:editId="0403EE3E">
+          <wp:inline distT="0" distB="0" distL="0" distR="0" wp14:anchorId="7BFFF6AD" wp14:editId="25A73300">
             <wp:extent cx="4341495" cy="4373245"/>
             <wp:effectExtent l="0" t="0" r="1905" b="8255"/>
             <wp:docPr id="2" name="Picture 2" descr="Singleton_class"/>
@@ -7973,7 +7795,7 @@
           <w:lang w:val="en-US" w:eastAsia="en-US"/>
         </w:rPr>
         <w:drawing>
-          <wp:inline distT="0" distB="0" distL="0" distR="0" wp14:anchorId="25D77D84" wp14:editId="56F7053F">
+          <wp:inline distT="0" distB="0" distL="0" distR="0" wp14:anchorId="1A5C4D10" wp14:editId="62050BEB">
             <wp:extent cx="8632831" cy="4166235"/>
             <wp:effectExtent l="0" t="0" r="0" b="5715"/>
             <wp:docPr id="1" name="Picture 1" descr="Singleton_seq"/>
@@ -8096,21 +7918,7 @@
         <w:rPr>
           <w:rFonts w:cs="Times New Roman"/>
         </w:rPr>
-        <w:t xml:space="preserve">Changed public constructor to private constructor in Store Controller class and introduced </w:t>
-      </w:r>
-      <w:proofErr w:type="spellStart"/>
-      <w:r>
-        <w:rPr>
-          <w:rFonts w:cs="Times New Roman"/>
-        </w:rPr>
-        <w:t>getInstance</w:t>
-      </w:r>
-      <w:proofErr w:type="spellEnd"/>
-      <w:r>
-        <w:rPr>
-          <w:rFonts w:cs="Times New Roman"/>
-        </w:rPr>
-        <w:t xml:space="preserve"> public static method to return the global instance.</w:t>
+        <w:t>Changed public constructor to private constructor in Store Controller class and introduced getInstance public static method to return the global instance.</w:t>
       </w:r>
     </w:p>
     <w:p>
@@ -8225,21 +8033,7 @@
         <w:rPr>
           <w:rFonts w:cs="Times New Roman"/>
         </w:rPr>
-        <w:t xml:space="preserve"> design doesn’t have proper rollback mechanism of data. </w:t>
-      </w:r>
-      <w:proofErr w:type="gramStart"/>
-      <w:r>
-        <w:rPr>
-          <w:rFonts w:cs="Times New Roman"/>
-        </w:rPr>
-        <w:t>if</w:t>
-      </w:r>
-      <w:proofErr w:type="gramEnd"/>
-      <w:r>
-        <w:rPr>
-          <w:rFonts w:cs="Times New Roman"/>
-        </w:rPr>
-        <w:t xml:space="preserve"> any unexpected error happens after updating store item information, then store data will be inconsistent state. We might want to revert the changes if any unexpected exception. Example in case of Give change scenario, if any exception occur need to restore the cash store to it previous state. </w:t>
+        <w:t xml:space="preserve"> design doesn’t have proper rollback mechanism of data. if any unexpected error happens after updating store item information, then store data will be inconsistent state. We might want to revert the changes if any unexpected exception. Example in case of Give change scenario, if any exception occur need to restore the cash store to it previous state. </w:t>
       </w:r>
     </w:p>
     <w:p>
@@ -8307,21 +8101,7 @@
         <w:rPr>
           <w:rFonts w:cs="Times New Roman"/>
         </w:rPr>
-        <w:t xml:space="preserve">Allow object to alternate its internal </w:t>
-      </w:r>
-      <w:proofErr w:type="spellStart"/>
-      <w:r>
-        <w:rPr>
-          <w:rFonts w:cs="Times New Roman"/>
-        </w:rPr>
-        <w:t>behavior</w:t>
-      </w:r>
-      <w:proofErr w:type="spellEnd"/>
-      <w:r>
-        <w:rPr>
-          <w:rFonts w:cs="Times New Roman"/>
-        </w:rPr>
-        <w:t xml:space="preserve"> when it’s internal state changes.</w:t>
+        <w:t>Allow object to alternate its internal behavior when it’s internal state changes.</w:t>
       </w:r>
     </w:p>
     <w:p>
@@ -8515,7 +8295,7 @@
           <w:lang w:val="en-US" w:eastAsia="en-US"/>
         </w:rPr>
         <w:drawing>
-          <wp:inline distT="0" distB="0" distL="0" distR="0" wp14:anchorId="5D9128FD" wp14:editId="24DE495A">
+          <wp:inline distT="0" distB="0" distL="0" distR="0" wp14:anchorId="76A71D8B" wp14:editId="04256246">
             <wp:extent cx="5939790" cy="5645150"/>
             <wp:effectExtent l="0" t="0" r="3810" b="0"/>
             <wp:docPr id="9" name="Picture 9" descr="Memento_class"/>
@@ -8617,7 +8397,7 @@
           <w:lang w:val="en-US" w:eastAsia="en-US"/>
         </w:rPr>
         <w:drawing>
-          <wp:inline distT="0" distB="0" distL="0" distR="0" wp14:anchorId="7EB0DA8F" wp14:editId="61BD8A1F">
+          <wp:inline distT="0" distB="0" distL="0" distR="0" wp14:anchorId="2937C5D0" wp14:editId="5BAC80BF">
             <wp:extent cx="8485301" cy="4412974"/>
             <wp:effectExtent l="0" t="0" r="0" b="6985"/>
             <wp:docPr id="8" name="Picture 8" descr="memento_seq"/>
@@ -8719,7 +8499,7 @@
           <w:lang w:val="en-US" w:eastAsia="en-US"/>
         </w:rPr>
         <w:drawing>
-          <wp:inline distT="0" distB="0" distL="0" distR="0" wp14:anchorId="3F68AFF0" wp14:editId="2E325A83">
+          <wp:inline distT="0" distB="0" distL="0" distR="0" wp14:anchorId="03D40478" wp14:editId="77BC2457">
             <wp:extent cx="5939790" cy="5915660"/>
             <wp:effectExtent l="0" t="0" r="3810" b="8890"/>
             <wp:docPr id="7" name="Picture 7" descr="Memento_class"/>
@@ -8821,7 +8601,7 @@
           <w:lang w:val="en-US" w:eastAsia="en-US"/>
         </w:rPr>
         <w:drawing>
-          <wp:inline distT="0" distB="0" distL="0" distR="0" wp14:anchorId="5CC722A3" wp14:editId="5E88B941">
+          <wp:inline distT="0" distB="0" distL="0" distR="0" wp14:anchorId="07CB1904" wp14:editId="158B683A">
             <wp:extent cx="8325016" cy="4676304"/>
             <wp:effectExtent l="0" t="0" r="0" b="0"/>
             <wp:docPr id="6" name="Picture 6" descr="memento_seq"/>
@@ -9036,35 +8816,7 @@
         <w:rPr>
           <w:rFonts w:cs="Times New Roman"/>
         </w:rPr>
-        <w:t xml:space="preserve">Class </w:t>
-      </w:r>
-      <w:proofErr w:type="spellStart"/>
-      <w:r>
-        <w:rPr>
-          <w:rFonts w:cs="Times New Roman"/>
-        </w:rPr>
-        <w:t>ButtonItemDispaly</w:t>
-      </w:r>
-      <w:proofErr w:type="spellEnd"/>
-      <w:r>
-        <w:rPr>
-          <w:rFonts w:cs="Times New Roman"/>
-        </w:rPr>
-        <w:t xml:space="preserve"> has to know the item collection mechanism for traversal. If the item collection type is changed, the client (Class </w:t>
-      </w:r>
-      <w:proofErr w:type="spellStart"/>
-      <w:r>
-        <w:rPr>
-          <w:rFonts w:cs="Times New Roman"/>
-        </w:rPr>
-        <w:t>ButtonItemDispaly</w:t>
-      </w:r>
-      <w:proofErr w:type="spellEnd"/>
-      <w:r>
-        <w:rPr>
-          <w:rFonts w:cs="Times New Roman"/>
-        </w:rPr>
-        <w:t>) has to change the source code to traverse it. Current design didn’t provide a uniform interface for traversing different collection, so we cannot create a general purpose GUI component that will be able to iterate through any collection of the application.</w:t>
+        <w:t>Class ButtonItemDispaly has to know the item collection mechanism for traversal. If the item collection type is changed, the client (Class ButtonItemDispaly) has to change the source code to traverse it. Current design didn’t provide a uniform interface for traversing different collection, so we cannot create a general purpose GUI component that will be able to iterate through any collection of the application.</w:t>
       </w:r>
     </w:p>
     <w:p>
@@ -9355,9 +9107,10 @@
       <w:r>
         <w:rPr>
           <w:noProof/>
+          <w:lang w:val="en-US" w:eastAsia="en-US"/>
         </w:rPr>
         <w:drawing>
-          <wp:inline distT="0" distB="0" distL="0" distR="0" wp14:anchorId="3E37DDFC" wp14:editId="004BF18E">
+          <wp:inline distT="0" distB="0" distL="0" distR="0" wp14:anchorId="202A2E46" wp14:editId="0D3DE58F">
             <wp:extent cx="5934710" cy="4967605"/>
             <wp:effectExtent l="0" t="0" r="8890" b="4445"/>
             <wp:docPr id="10" name="Picture 10"/>
@@ -9425,19 +9178,11 @@
           <w:lang w:eastAsia="en-SG"/>
         </w:rPr>
       </w:pPr>
-      <w:proofErr w:type="spellStart"/>
       <w:r>
         <w:rPr>
           <w:lang w:eastAsia="en-SG"/>
         </w:rPr>
-        <w:t>StoreIterator</w:t>
-      </w:r>
-      <w:proofErr w:type="spellEnd"/>
-      <w:r>
-        <w:rPr>
-          <w:lang w:eastAsia="en-SG"/>
-        </w:rPr>
-        <w:t xml:space="preserve"> - This is the implementation of Iterator (implements the Iterator interface)</w:t>
+        <w:t>StoreIterator - This is the implementation of Iterator (implements the Iterator interface)</w:t>
       </w:r>
     </w:p>
     <w:p>
@@ -9511,9 +9256,10 @@
       <w:r>
         <w:rPr>
           <w:noProof/>
+          <w:lang w:val="en-US" w:eastAsia="en-US"/>
         </w:rPr>
         <w:drawing>
-          <wp:inline distT="0" distB="0" distL="0" distR="0" wp14:anchorId="7C7E825D" wp14:editId="1C5C2951">
+          <wp:inline distT="0" distB="0" distL="0" distR="0" wp14:anchorId="1A9C6649" wp14:editId="7D0CAEFF">
             <wp:extent cx="5627370" cy="4994275"/>
             <wp:effectExtent l="0" t="0" r="0" b="0"/>
             <wp:docPr id="11" name="Picture 11"/>
@@ -9671,7 +9417,6 @@
           <w:lang w:val="en-GB"/>
         </w:rPr>
       </w:pPr>
-      <w:proofErr w:type="gramStart"/>
       <w:r>
         <w:rPr>
           <w:i/>
@@ -9679,20 +9424,18 @@
           <w:szCs w:val="20"/>
           <w:lang w:val="en-GB"/>
         </w:rPr>
-        <w:t>while(</w:t>
-      </w:r>
-      <w:proofErr w:type="spellStart"/>
-      <w:proofErr w:type="gramEnd"/>
-      <w:r>
+        <w:t>while(iterator.hasNext())</w:t>
+      </w:r>
+    </w:p>
+    <w:p>
+      <w:pPr>
         <w:rPr>
           <w:i/>
           <w:sz w:val="20"/>
           <w:szCs w:val="20"/>
           <w:lang w:val="en-GB"/>
         </w:rPr>
-        <w:t>iterator.hasNext</w:t>
-      </w:r>
-      <w:proofErr w:type="spellEnd"/>
+      </w:pPr>
       <w:r>
         <w:rPr>
           <w:i/>
@@ -9700,27 +9443,28 @@
           <w:szCs w:val="20"/>
           <w:lang w:val="en-GB"/>
         </w:rPr>
-        <w:t>())</w:t>
-      </w:r>
-    </w:p>
-    <w:p>
-      <w:pPr>
+        <w:tab/>
+      </w:r>
+      <w:r>
         <w:rPr>
           <w:i/>
           <w:sz w:val="20"/>
           <w:szCs w:val="20"/>
           <w:lang w:val="en-GB"/>
         </w:rPr>
-      </w:pPr>
-      <w:r>
+        <w:tab/>
+        <w:t>{</w:t>
+      </w:r>
+    </w:p>
+    <w:p>
+      <w:pPr>
         <w:rPr>
           <w:i/>
           <w:sz w:val="20"/>
           <w:szCs w:val="20"/>
           <w:lang w:val="en-GB"/>
         </w:rPr>
-        <w:tab/>
-      </w:r>
+      </w:pPr>
       <w:r>
         <w:rPr>
           <w:i/>
@@ -9729,18 +9473,16 @@
           <w:lang w:val="en-GB"/>
         </w:rPr>
         <w:tab/>
-        <w:t>{</w:t>
-      </w:r>
-    </w:p>
-    <w:p>
-      <w:pPr>
+      </w:r>
+      <w:r>
         <w:rPr>
           <w:i/>
           <w:sz w:val="20"/>
           <w:szCs w:val="20"/>
           <w:lang w:val="en-GB"/>
         </w:rPr>
-      </w:pPr>
+        <w:tab/>
+      </w:r>
       <w:r>
         <w:rPr>
           <w:i/>
@@ -9749,16 +9491,18 @@
           <w:lang w:val="en-GB"/>
         </w:rPr>
         <w:tab/>
-      </w:r>
-      <w:r>
+        <w:t>StoreItem storeItem =(StoreItem) iterator.next();</w:t>
+      </w:r>
+    </w:p>
+    <w:p>
+      <w:pPr>
         <w:rPr>
           <w:i/>
           <w:sz w:val="20"/>
           <w:szCs w:val="20"/>
           <w:lang w:val="en-GB"/>
         </w:rPr>
-        <w:tab/>
-      </w:r>
+      </w:pPr>
       <w:r>
         <w:rPr>
           <w:i/>
@@ -9768,7 +9512,6 @@
         </w:rPr>
         <w:tab/>
       </w:r>
-      <w:proofErr w:type="spellStart"/>
       <w:r>
         <w:rPr>
           <w:i/>
@@ -9776,9 +9519,8 @@
           <w:szCs w:val="20"/>
           <w:lang w:val="en-GB"/>
         </w:rPr>
-        <w:t>StoreItem</w:t>
-      </w:r>
-      <w:proofErr w:type="spellEnd"/>
+        <w:tab/>
+      </w:r>
       <w:r>
         <w:rPr>
           <w:i/>
@@ -9786,9 +9528,9 @@
           <w:szCs w:val="20"/>
           <w:lang w:val="en-GB"/>
         </w:rPr>
-        <w:t xml:space="preserve"> </w:t>
-      </w:r>
-      <w:proofErr w:type="spellStart"/>
+        <w:tab/>
+        <w:t>StoreObject ob = storeItem.getContent();</w:t>
+      </w:r>
       <w:r>
         <w:rPr>
           <w:i/>
@@ -9796,19 +9538,19 @@
           <w:szCs w:val="20"/>
           <w:lang w:val="en-GB"/>
         </w:rPr>
-        <w:t>storeItem</w:t>
-      </w:r>
-      <w:proofErr w:type="spellEnd"/>
-      <w:r>
+        <w:tab/>
+        <w:t xml:space="preserve"> </w:t>
+      </w:r>
+    </w:p>
+    <w:p>
+      <w:pPr>
         <w:rPr>
           <w:i/>
           <w:sz w:val="20"/>
           <w:szCs w:val="20"/>
           <w:lang w:val="en-GB"/>
         </w:rPr>
-        <w:t xml:space="preserve"> </w:t>
-      </w:r>
-      <w:proofErr w:type="gramStart"/>
+      </w:pPr>
       <w:r>
         <w:rPr>
           <w:i/>
@@ -9816,10 +9558,8 @@
           <w:szCs w:val="20"/>
           <w:lang w:val="en-GB"/>
         </w:rPr>
-        <w:t>=(</w:t>
-      </w:r>
-      <w:proofErr w:type="spellStart"/>
-      <w:proofErr w:type="gramEnd"/>
+        <w:tab/>
+      </w:r>
       <w:r>
         <w:rPr>
           <w:i/>
@@ -9827,19 +9567,210 @@
           <w:szCs w:val="20"/>
           <w:lang w:val="en-GB"/>
         </w:rPr>
-        <w:t>StoreItem</w:t>
-      </w:r>
-      <w:proofErr w:type="spellEnd"/>
-      <w:r>
+        <w:tab/>
+        <w:t>}</w:t>
+      </w:r>
+    </w:p>
+    <w:p>
+      <w:pPr>
+        <w:rPr>
+          <w:lang w:val="en-GB"/>
+        </w:rPr>
+      </w:pPr>
+    </w:p>
+    <w:p>
+      <w:pPr>
+        <w:jc w:val="both"/>
+        <w:rPr>
+          <w:lang w:val="en-GB"/>
+        </w:rPr>
+      </w:pPr>
+      <w:r>
+        <w:rPr>
+          <w:lang w:val="en-GB"/>
+        </w:rPr>
+        <w:t>Internal Iterators - When the iterator controls it we have an internal iterator</w:t>
+      </w:r>
+    </w:p>
+    <w:p>
+      <w:pPr>
+        <w:jc w:val="both"/>
+        <w:rPr>
+          <w:lang w:val="en-GB"/>
+        </w:rPr>
+      </w:pPr>
+    </w:p>
+    <w:p>
+      <w:pPr>
+        <w:jc w:val="both"/>
+        <w:rPr>
+          <w:lang w:val="en-GB"/>
+        </w:rPr>
+      </w:pPr>
+      <w:r>
+        <w:rPr>
+          <w:lang w:val="en-GB"/>
+        </w:rPr>
+        <w:t>When an internal iterator is used it means that the code is be run is delegated to the aggregate object.</w:t>
+      </w:r>
+    </w:p>
+    <w:p>
+      <w:pPr>
+        <w:jc w:val="both"/>
+        <w:rPr>
+          <w:lang w:val="en-GB"/>
+        </w:rPr>
+      </w:pPr>
+      <w:r>
+        <w:rPr>
+          <w:lang w:val="en-GB"/>
+        </w:rPr>
+        <w:t xml:space="preserve">The main idea is to pass the code to be executed to the collection. Then the collection will call internally the doSomething method on each of the components. In C++ it's possible to send the doMethod method as a pointer. In C# .NET or VB.NET it is possible to send the method as a delegate. In java the Functor design pattern has to be used. The main idea is to create a base Interface with only one method (doSomething). Then the method will be implemented in a class which implements the interface and the class will be passed to the collection to iterate. </w:t>
+      </w:r>
+    </w:p>
+    <w:p>
+      <w:pPr>
+        <w:jc w:val="both"/>
+        <w:rPr>
+          <w:lang w:val="en-GB"/>
+        </w:rPr>
+      </w:pPr>
+    </w:p>
+    <w:p>
+      <w:pPr>
+        <w:spacing w:after="160" w:line="259" w:lineRule="auto"/>
+        <w:jc w:val="both"/>
+        <w:rPr>
+          <w:b/>
+          <w:lang w:val="en-GB"/>
+        </w:rPr>
+      </w:pPr>
+      <w:r>
+        <w:rPr>
+          <w:b/>
+          <w:lang w:val="en-GB"/>
+        </w:rPr>
+        <w:br w:type="page"/>
+      </w:r>
+    </w:p>
+    <w:p>
+      <w:pPr>
+        <w:pStyle w:val="Heading3"/>
+        <w:rPr>
+          <w:rFonts w:asciiTheme="minorHAnsi" w:hAnsiTheme="minorHAnsi"/>
+          <w:lang w:val="en-GB"/>
+        </w:rPr>
+      </w:pPr>
+      <w:bookmarkStart w:id="71" w:name="_Toc433557767"/>
+      <w:r>
+        <w:rPr>
+          <w:rFonts w:asciiTheme="minorHAnsi" w:hAnsiTheme="minorHAnsi"/>
+          <w:lang w:val="en-GB"/>
+        </w:rPr>
+        <w:lastRenderedPageBreak/>
+        <w:t>4.5.2 We use External Iterators in the Implementation</w:t>
+      </w:r>
+      <w:bookmarkEnd w:id="71"/>
+    </w:p>
+    <w:p>
+      <w:pPr>
+        <w:rPr>
+          <w:b/>
+          <w:lang w:val="en-GB"/>
+        </w:rPr>
+      </w:pPr>
+    </w:p>
+    <w:p>
+      <w:pPr>
+        <w:rPr>
+          <w:b/>
+          <w:lang w:val="en-GB"/>
+        </w:rPr>
+      </w:pPr>
+      <w:r>
+        <w:rPr>
+          <w:b/>
+          <w:lang w:val="en-GB"/>
+        </w:rPr>
+        <w:t>Who defines the traversal algorithm?</w:t>
+      </w:r>
+    </w:p>
+    <w:p>
+      <w:pPr>
+        <w:ind w:firstLine="720"/>
+        <w:jc w:val="both"/>
+        <w:rPr>
+          <w:lang w:val="en-GB"/>
+        </w:rPr>
+      </w:pPr>
+      <w:r>
+        <w:rPr>
+          <w:lang w:val="en-GB"/>
+        </w:rPr>
+        <w:t xml:space="preserve">The algorithm for traversing the aggregate can be implemented in the iterator or in the aggregate itself. When the traversal algorithm is defined in the aggregate, the iterator is used only to store the state of the iterator. This kind of iterator is called a cursor because it points to the current position in the aggregate. </w:t>
+      </w:r>
+    </w:p>
+    <w:p>
+      <w:pPr>
+        <w:ind w:firstLine="720"/>
+        <w:jc w:val="both"/>
+        <w:rPr>
+          <w:lang w:val="en-GB"/>
+        </w:rPr>
+      </w:pPr>
+      <w:r>
+        <w:rPr>
+          <w:lang w:val="en-GB"/>
+        </w:rPr>
+        <w:t>The other option is to implement the traversal algorithm in the iterator. This option offers certain advantages and some disadvantages. For example it is easier to implement different algorithms to reuse the same iterators on different aggregates and to subclass the iterator in order to change its behaviour. The main disadvantage is that the iterator will have to access internal members of the aggregate. In Java and .NET this can be done, without violating the encapsulation principle, by making the iterator an inner class of the aggregate class.</w:t>
+      </w:r>
+    </w:p>
+    <w:p>
+      <w:pPr>
+        <w:jc w:val="both"/>
+        <w:rPr>
+          <w:lang w:val="en-GB"/>
+        </w:rPr>
+      </w:pPr>
+    </w:p>
+    <w:p>
+      <w:pPr>
+        <w:spacing w:after="160" w:line="259" w:lineRule="auto"/>
+        <w:jc w:val="both"/>
+        <w:rPr>
+          <w:lang w:val="en-GB"/>
+        </w:rPr>
+      </w:pPr>
+      <w:r>
+        <w:rPr>
+          <w:lang w:val="en-GB"/>
+        </w:rPr>
+        <w:br w:type="page"/>
+      </w:r>
+    </w:p>
+    <w:p>
+      <w:pPr>
+        <w:rPr>
+          <w:lang w:val="en-GB"/>
+        </w:rPr>
+      </w:pPr>
+      <w:r>
+        <w:rPr>
+          <w:lang w:val="en-GB"/>
+        </w:rPr>
+        <w:lastRenderedPageBreak/>
+        <w:t>In our implementation, we use inner class for the iterator, and define traversal algorithm in the iterator.</w:t>
+      </w:r>
+    </w:p>
+    <w:p>
+      <w:pPr>
         <w:rPr>
           <w:i/>
           <w:sz w:val="20"/>
           <w:szCs w:val="20"/>
           <w:lang w:val="en-GB"/>
         </w:rPr>
-        <w:t xml:space="preserve">) </w:t>
-      </w:r>
-      <w:proofErr w:type="spellStart"/>
+      </w:pPr>
       <w:r>
         <w:rPr>
           <w:i/>
@@ -9847,28 +9778,27 @@
           <w:szCs w:val="20"/>
           <w:lang w:val="en-GB"/>
         </w:rPr>
-        <w:t>iterator.next</w:t>
-      </w:r>
-      <w:proofErr w:type="spellEnd"/>
-      <w:r>
+        <w:t>private class StoreIterator implements Iterator {</w:t>
+      </w:r>
+    </w:p>
+    <w:p>
+      <w:pPr>
         <w:rPr>
           <w:i/>
           <w:sz w:val="20"/>
           <w:szCs w:val="20"/>
           <w:lang w:val="en-GB"/>
         </w:rPr>
-        <w:t>();</w:t>
-      </w:r>
-    </w:p>
-    <w:p>
-      <w:pPr>
+      </w:pPr>
+      <w:r>
         <w:rPr>
           <w:i/>
           <w:sz w:val="20"/>
           <w:szCs w:val="20"/>
           <w:lang w:val="en-GB"/>
         </w:rPr>
-      </w:pPr>
+        <w:tab/>
+      </w:r>
       <w:r>
         <w:rPr>
           <w:i/>
@@ -9877,16 +9807,18 @@
           <w:lang w:val="en-GB"/>
         </w:rPr>
         <w:tab/>
-      </w:r>
-      <w:r>
+        <w:t>int index;</w:t>
+      </w:r>
+    </w:p>
+    <w:p>
+      <w:pPr>
         <w:rPr>
           <w:i/>
           <w:sz w:val="20"/>
           <w:szCs w:val="20"/>
           <w:lang w:val="en-GB"/>
         </w:rPr>
-        <w:tab/>
-      </w:r>
+      </w:pPr>
       <w:r>
         <w:rPr>
           <w:i/>
@@ -9896,7 +9828,6 @@
         </w:rPr>
         <w:tab/>
       </w:r>
-      <w:proofErr w:type="spellStart"/>
       <w:r>
         <w:rPr>
           <w:i/>
@@ -9904,19 +9835,19 @@
           <w:szCs w:val="20"/>
           <w:lang w:val="en-GB"/>
         </w:rPr>
-        <w:t>StoreObject</w:t>
-      </w:r>
-      <w:proofErr w:type="spellEnd"/>
-      <w:r>
+        <w:tab/>
+        <w:t>@Override</w:t>
+      </w:r>
+    </w:p>
+    <w:p>
+      <w:pPr>
         <w:rPr>
           <w:i/>
           <w:sz w:val="20"/>
           <w:szCs w:val="20"/>
           <w:lang w:val="en-GB"/>
         </w:rPr>
-        <w:t xml:space="preserve"> </w:t>
-      </w:r>
-      <w:proofErr w:type="spellStart"/>
+      </w:pPr>
       <w:r>
         <w:rPr>
           <w:i/>
@@ -9924,9 +9855,8 @@
           <w:szCs w:val="20"/>
           <w:lang w:val="en-GB"/>
         </w:rPr>
-        <w:t>ob</w:t>
-      </w:r>
-      <w:proofErr w:type="spellEnd"/>
+        <w:tab/>
+      </w:r>
       <w:r>
         <w:rPr>
           <w:i/>
@@ -9934,20 +9864,19 @@
           <w:szCs w:val="20"/>
           <w:lang w:val="en-GB"/>
         </w:rPr>
-        <w:t xml:space="preserve"> = </w:t>
-      </w:r>
-      <w:proofErr w:type="spellStart"/>
-      <w:proofErr w:type="gramStart"/>
-      <w:r>
+        <w:tab/>
+        <w:t>public boolean hasNext() {</w:t>
+      </w:r>
+    </w:p>
+    <w:p>
+      <w:pPr>
         <w:rPr>
           <w:i/>
           <w:sz w:val="20"/>
           <w:szCs w:val="20"/>
           <w:lang w:val="en-GB"/>
         </w:rPr>
-        <w:t>storeItem.getContent</w:t>
-      </w:r>
-      <w:proofErr w:type="spellEnd"/>
+      </w:pPr>
       <w:r>
         <w:rPr>
           <w:i/>
@@ -9955,9 +9884,8 @@
           <w:szCs w:val="20"/>
           <w:lang w:val="en-GB"/>
         </w:rPr>
-        <w:t>(</w:t>
-      </w:r>
-      <w:proofErr w:type="gramEnd"/>
+        <w:tab/>
+      </w:r>
       <w:r>
         <w:rPr>
           <w:i/>
@@ -9965,7 +9893,7 @@
           <w:szCs w:val="20"/>
           <w:lang w:val="en-GB"/>
         </w:rPr>
-        <w:t>);</w:t>
+        <w:tab/>
       </w:r>
       <w:r>
         <w:rPr>
@@ -9975,7 +9903,7 @@
           <w:lang w:val="en-GB"/>
         </w:rPr>
         <w:tab/>
-        <w:t xml:space="preserve"> </w:t>
+        <w:t>if(index &lt; items.length){</w:t>
       </w:r>
     </w:p>
     <w:p>
@@ -9995,285 +9923,38 @@
           <w:lang w:val="en-GB"/>
         </w:rPr>
         <w:tab/>
-      </w:r>
-      <w:r>
+        <w:t xml:space="preserve">            return true;</w:t>
+      </w:r>
+    </w:p>
+    <w:p>
+      <w:pPr>
         <w:rPr>
           <w:i/>
           <w:sz w:val="20"/>
           <w:szCs w:val="20"/>
           <w:lang w:val="en-GB"/>
         </w:rPr>
-        <w:tab/>
-        <w:t>}</w:t>
-      </w:r>
-    </w:p>
-    <w:p>
-      <w:pPr>
-        <w:rPr>
-          <w:lang w:val="en-GB"/>
-        </w:rPr>
-      </w:pPr>
-    </w:p>
-    <w:p>
-      <w:pPr>
-        <w:jc w:val="both"/>
-        <w:rPr>
-          <w:lang w:val="en-GB"/>
-        </w:rPr>
-      </w:pPr>
-      <w:r>
-        <w:rPr>
-          <w:lang w:val="en-GB"/>
-        </w:rPr>
-        <w:t>Internal Iterators - When the iterator controls it we have an internal iterator</w:t>
-      </w:r>
-    </w:p>
-    <w:p>
-      <w:pPr>
-        <w:jc w:val="both"/>
-        <w:rPr>
-          <w:lang w:val="en-GB"/>
-        </w:rPr>
-      </w:pPr>
-    </w:p>
-    <w:p>
-      <w:pPr>
-        <w:jc w:val="both"/>
-        <w:rPr>
-          <w:lang w:val="en-GB"/>
-        </w:rPr>
-      </w:pPr>
-      <w:r>
-        <w:rPr>
-          <w:lang w:val="en-GB"/>
-        </w:rPr>
-        <w:t>When an internal iterator is used it means that the code is be run is delegated to the aggregate object.</w:t>
-      </w:r>
-    </w:p>
-    <w:p>
-      <w:pPr>
-        <w:jc w:val="both"/>
-        <w:rPr>
-          <w:lang w:val="en-GB"/>
-        </w:rPr>
-      </w:pPr>
-      <w:r>
-        <w:rPr>
-          <w:lang w:val="en-GB"/>
-        </w:rPr>
-        <w:t xml:space="preserve">The main idea is to pass the code to be executed to the collection. Then the collection will call internally the </w:t>
-      </w:r>
-      <w:proofErr w:type="spellStart"/>
-      <w:r>
-        <w:rPr>
-          <w:lang w:val="en-GB"/>
-        </w:rPr>
-        <w:t>doSomething</w:t>
-      </w:r>
-      <w:proofErr w:type="spellEnd"/>
-      <w:r>
-        <w:rPr>
-          <w:lang w:val="en-GB"/>
-        </w:rPr>
-        <w:t xml:space="preserve"> method on each of the components. In C++ it's possible to send the </w:t>
-      </w:r>
-      <w:proofErr w:type="spellStart"/>
-      <w:r>
-        <w:rPr>
-          <w:lang w:val="en-GB"/>
-        </w:rPr>
-        <w:t>doMethod</w:t>
-      </w:r>
-      <w:proofErr w:type="spellEnd"/>
-      <w:r>
-        <w:rPr>
-          <w:lang w:val="en-GB"/>
-        </w:rPr>
-        <w:t xml:space="preserve"> method as a pointer. In C# .NET or VB.NET it is possible to send the method as a delegate. In java the </w:t>
-      </w:r>
-      <w:proofErr w:type="spellStart"/>
-      <w:r>
-        <w:rPr>
-          <w:lang w:val="en-GB"/>
-        </w:rPr>
-        <w:t>Functor</w:t>
-      </w:r>
-      <w:proofErr w:type="spellEnd"/>
-      <w:r>
-        <w:rPr>
-          <w:lang w:val="en-GB"/>
-        </w:rPr>
-        <w:t xml:space="preserve"> design pattern has to be used. The main idea is to create a base Interface with only one method (</w:t>
-      </w:r>
-      <w:proofErr w:type="spellStart"/>
-      <w:r>
-        <w:rPr>
-          <w:lang w:val="en-GB"/>
-        </w:rPr>
-        <w:t>doSomething</w:t>
-      </w:r>
-      <w:proofErr w:type="spellEnd"/>
-      <w:r>
-        <w:rPr>
-          <w:lang w:val="en-GB"/>
-        </w:rPr>
-        <w:t xml:space="preserve">). Then the method will be implemented in a class which implements the interface and the class will be passed to the collection to iterate. </w:t>
-      </w:r>
-    </w:p>
-    <w:p>
-      <w:pPr>
-        <w:jc w:val="both"/>
-        <w:rPr>
-          <w:lang w:val="en-GB"/>
-        </w:rPr>
-      </w:pPr>
-    </w:p>
-    <w:p>
-      <w:pPr>
-        <w:spacing w:after="160" w:line="259" w:lineRule="auto"/>
-        <w:jc w:val="both"/>
-        <w:rPr>
-          <w:b/>
-          <w:lang w:val="en-GB"/>
-        </w:rPr>
-      </w:pPr>
-      <w:r>
-        <w:rPr>
-          <w:b/>
-          <w:lang w:val="en-GB"/>
-        </w:rPr>
-        <w:br w:type="page"/>
-      </w:r>
-    </w:p>
-    <w:p>
-      <w:pPr>
-        <w:pStyle w:val="Heading3"/>
-        <w:rPr>
-          <w:rFonts w:asciiTheme="minorHAnsi" w:hAnsiTheme="minorHAnsi"/>
-          <w:lang w:val="en-GB"/>
-        </w:rPr>
-      </w:pPr>
-      <w:bookmarkStart w:id="71" w:name="_Toc433557767"/>
-      <w:r>
-        <w:rPr>
-          <w:rFonts w:asciiTheme="minorHAnsi" w:hAnsiTheme="minorHAnsi"/>
-          <w:lang w:val="en-GB"/>
-        </w:rPr>
-        <w:lastRenderedPageBreak/>
-        <w:t>4.5.2 We use External Iterators in the Implementation</w:t>
-      </w:r>
-      <w:bookmarkEnd w:id="71"/>
-    </w:p>
-    <w:p>
-      <w:pPr>
-        <w:rPr>
-          <w:b/>
-          <w:lang w:val="en-GB"/>
-        </w:rPr>
-      </w:pPr>
-    </w:p>
-    <w:p>
-      <w:pPr>
-        <w:rPr>
-          <w:b/>
-          <w:lang w:val="en-GB"/>
-        </w:rPr>
-      </w:pPr>
-      <w:r>
-        <w:rPr>
-          <w:b/>
-          <w:lang w:val="en-GB"/>
-        </w:rPr>
-        <w:t>Who defines the traversal algorithm?</w:t>
-      </w:r>
-    </w:p>
-    <w:p>
-      <w:pPr>
-        <w:ind w:firstLine="720"/>
-        <w:jc w:val="both"/>
-        <w:rPr>
-          <w:lang w:val="en-GB"/>
-        </w:rPr>
-      </w:pPr>
-      <w:r>
-        <w:rPr>
-          <w:lang w:val="en-GB"/>
-        </w:rPr>
-        <w:t xml:space="preserve">The algorithm for traversing the aggregate can be implemented in the iterator or in the aggregate itself. When the traversal algorithm is defined in the aggregate, the iterator is used only to store the state of the iterator. This kind of iterator is called a cursor because it points to the current position in the aggregate. </w:t>
-      </w:r>
-    </w:p>
-    <w:p>
-      <w:pPr>
-        <w:ind w:firstLine="720"/>
-        <w:jc w:val="both"/>
-        <w:rPr>
-          <w:lang w:val="en-GB"/>
-        </w:rPr>
-      </w:pPr>
-      <w:r>
-        <w:rPr>
-          <w:lang w:val="en-GB"/>
-        </w:rPr>
-        <w:t>The other option is to implement the traversal algorithm in the iterator. This option offers certain advantages and some disadvantages. For example it is easier to implement different algorithms to reuse the same iterators on different aggregates and to subclass the iterator in order to change its behaviour. The main disadvantage is that the iterator will have to access internal members of the aggregate. In Java and .NET this can be done, without violating the encapsulation principle, by making the iterator an inner class of the aggregate class.</w:t>
-      </w:r>
-    </w:p>
-    <w:p>
-      <w:pPr>
-        <w:jc w:val="both"/>
-        <w:rPr>
-          <w:lang w:val="en-GB"/>
-        </w:rPr>
-      </w:pPr>
-    </w:p>
-    <w:p>
-      <w:pPr>
-        <w:spacing w:after="160" w:line="259" w:lineRule="auto"/>
-        <w:jc w:val="both"/>
-        <w:rPr>
-          <w:lang w:val="en-GB"/>
-        </w:rPr>
-      </w:pPr>
-      <w:r>
-        <w:rPr>
-          <w:lang w:val="en-GB"/>
-        </w:rPr>
-        <w:br w:type="page"/>
-      </w:r>
-    </w:p>
-    <w:p>
-      <w:pPr>
-        <w:rPr>
-          <w:lang w:val="en-GB"/>
-        </w:rPr>
-      </w:pPr>
-      <w:r>
-        <w:rPr>
-          <w:lang w:val="en-GB"/>
-        </w:rPr>
-        <w:lastRenderedPageBreak/>
-        <w:t>In our implementation, we use inner class for the iterator, and define traversal algorithm in the iterator.</w:t>
-      </w:r>
-    </w:p>
-    <w:p>
-      <w:pPr>
+      </w:pPr>
+      <w:r>
         <w:rPr>
           <w:i/>
           <w:sz w:val="20"/>
           <w:szCs w:val="20"/>
           <w:lang w:val="en-GB"/>
         </w:rPr>
-      </w:pPr>
-      <w:proofErr w:type="gramStart"/>
-      <w:r>
+        <w:tab/>
+        <w:t xml:space="preserve">         }</w:t>
+      </w:r>
+    </w:p>
+    <w:p>
+      <w:pPr>
         <w:rPr>
           <w:i/>
           <w:sz w:val="20"/>
           <w:szCs w:val="20"/>
           <w:lang w:val="en-GB"/>
         </w:rPr>
-        <w:t>private</w:t>
-      </w:r>
-      <w:proofErr w:type="gramEnd"/>
+      </w:pPr>
       <w:r>
         <w:rPr>
           <w:i/>
@@ -10281,9 +9962,9 @@
           <w:szCs w:val="20"/>
           <w:lang w:val="en-GB"/>
         </w:rPr>
-        <w:t xml:space="preserve"> class </w:t>
-      </w:r>
-      <w:proofErr w:type="spellStart"/>
+        <w:tab/>
+        <w:t xml:space="preserve">         return false;</w:t>
+      </w:r>
       <w:r>
         <w:rPr>
           <w:i/>
@@ -10291,9 +9972,8 @@
           <w:szCs w:val="20"/>
           <w:lang w:val="en-GB"/>
         </w:rPr>
-        <w:t>StoreIterator</w:t>
-      </w:r>
-      <w:proofErr w:type="spellEnd"/>
+        <w:tab/>
+      </w:r>
       <w:r>
         <w:rPr>
           <w:i/>
@@ -10301,27 +9981,27 @@
           <w:szCs w:val="20"/>
           <w:lang w:val="en-GB"/>
         </w:rPr>
-        <w:t xml:space="preserve"> implements Iterator {</w:t>
-      </w:r>
-    </w:p>
-    <w:p>
-      <w:pPr>
+        <w:tab/>
+      </w:r>
+      <w:r>
         <w:rPr>
           <w:i/>
           <w:sz w:val="20"/>
           <w:szCs w:val="20"/>
           <w:lang w:val="en-GB"/>
         </w:rPr>
-      </w:pPr>
-      <w:r>
+        <w:tab/>
+      </w:r>
+    </w:p>
+    <w:p>
+      <w:pPr>
         <w:rPr>
           <w:i/>
           <w:sz w:val="20"/>
           <w:szCs w:val="20"/>
           <w:lang w:val="en-GB"/>
         </w:rPr>
-        <w:tab/>
-      </w:r>
+      </w:pPr>
       <w:r>
         <w:rPr>
           <w:i/>
@@ -10331,8 +10011,6 @@
         </w:rPr>
         <w:tab/>
       </w:r>
-      <w:proofErr w:type="spellStart"/>
-      <w:proofErr w:type="gramStart"/>
       <w:r>
         <w:rPr>
           <w:i/>
@@ -10340,29 +10018,28 @@
           <w:szCs w:val="20"/>
           <w:lang w:val="en-GB"/>
         </w:rPr>
-        <w:t>int</w:t>
-      </w:r>
-      <w:proofErr w:type="spellEnd"/>
-      <w:proofErr w:type="gramEnd"/>
-      <w:r>
+        <w:tab/>
+        <w:t>}</w:t>
+      </w:r>
+    </w:p>
+    <w:p>
+      <w:pPr>
         <w:rPr>
           <w:i/>
           <w:sz w:val="20"/>
           <w:szCs w:val="20"/>
           <w:lang w:val="en-GB"/>
         </w:rPr>
-        <w:t xml:space="preserve"> index;</w:t>
-      </w:r>
-    </w:p>
-    <w:p>
-      <w:pPr>
+      </w:pPr>
+      <w:r>
         <w:rPr>
           <w:i/>
           <w:sz w:val="20"/>
           <w:szCs w:val="20"/>
           <w:lang w:val="en-GB"/>
         </w:rPr>
-      </w:pPr>
+        <w:tab/>
+      </w:r>
       <w:r>
         <w:rPr>
           <w:i/>
@@ -10372,26 +10049,25 @@
         </w:rPr>
         <w:tab/>
       </w:r>
-      <w:r>
+    </w:p>
+    <w:p>
+      <w:pPr>
         <w:rPr>
           <w:i/>
           <w:sz w:val="20"/>
           <w:szCs w:val="20"/>
           <w:lang w:val="en-GB"/>
         </w:rPr>
-        <w:tab/>
-        <w:t>@Override</w:t>
-      </w:r>
-    </w:p>
-    <w:p>
-      <w:pPr>
+      </w:pPr>
+      <w:r>
         <w:rPr>
           <w:i/>
           <w:sz w:val="20"/>
           <w:szCs w:val="20"/>
           <w:lang w:val="en-GB"/>
         </w:rPr>
-      </w:pPr>
+        <w:tab/>
+      </w:r>
       <w:r>
         <w:rPr>
           <w:i/>
@@ -10400,17 +10076,18 @@
           <w:lang w:val="en-GB"/>
         </w:rPr>
         <w:tab/>
-      </w:r>
-      <w:r>
+        <w:t>public Object next() {</w:t>
+      </w:r>
+    </w:p>
+    <w:p>
+      <w:pPr>
         <w:rPr>
           <w:i/>
           <w:sz w:val="20"/>
           <w:szCs w:val="20"/>
           <w:lang w:val="en-GB"/>
         </w:rPr>
-        <w:tab/>
-      </w:r>
-      <w:proofErr w:type="gramStart"/>
+      </w:pPr>
       <w:r>
         <w:rPr>
           <w:i/>
@@ -10418,9 +10095,8 @@
           <w:szCs w:val="20"/>
           <w:lang w:val="en-GB"/>
         </w:rPr>
-        <w:t>public</w:t>
-      </w:r>
-      <w:proofErr w:type="gramEnd"/>
+        <w:tab/>
+      </w:r>
       <w:r>
         <w:rPr>
           <w:i/>
@@ -10428,9 +10104,8 @@
           <w:szCs w:val="20"/>
           <w:lang w:val="en-GB"/>
         </w:rPr>
-        <w:t xml:space="preserve"> </w:t>
-      </w:r>
-      <w:proofErr w:type="spellStart"/>
+        <w:tab/>
+      </w:r>
       <w:r>
         <w:rPr>
           <w:i/>
@@ -10438,19 +10113,19 @@
           <w:szCs w:val="20"/>
           <w:lang w:val="en-GB"/>
         </w:rPr>
-        <w:t>boolean</w:t>
-      </w:r>
-      <w:proofErr w:type="spellEnd"/>
-      <w:r>
+        <w:tab/>
+        <w:t>if(this.hasNext()){</w:t>
+      </w:r>
+    </w:p>
+    <w:p>
+      <w:pPr>
         <w:rPr>
           <w:i/>
           <w:sz w:val="20"/>
           <w:szCs w:val="20"/>
           <w:lang w:val="en-GB"/>
         </w:rPr>
-        <w:t xml:space="preserve"> </w:t>
-      </w:r>
-      <w:proofErr w:type="spellStart"/>
+      </w:pPr>
       <w:r>
         <w:rPr>
           <w:i/>
@@ -10458,9 +10133,8 @@
           <w:szCs w:val="20"/>
           <w:lang w:val="en-GB"/>
         </w:rPr>
-        <w:t>hasNext</w:t>
-      </w:r>
-      <w:proofErr w:type="spellEnd"/>
+        <w:tab/>
+      </w:r>
       <w:r>
         <w:rPr>
           <w:i/>
@@ -10468,18 +10142,17 @@
           <w:szCs w:val="20"/>
           <w:lang w:val="en-GB"/>
         </w:rPr>
-        <w:t>() {</w:t>
-      </w:r>
-    </w:p>
-    <w:p>
-      <w:pPr>
+        <w:tab/>
+      </w:r>
+      <w:r>
         <w:rPr>
           <w:i/>
           <w:sz w:val="20"/>
           <w:szCs w:val="20"/>
           <w:lang w:val="en-GB"/>
         </w:rPr>
-      </w:pPr>
+        <w:tab/>
+      </w:r>
       <w:r>
         <w:rPr>
           <w:i/>
@@ -10488,6 +10161,7 @@
           <w:lang w:val="en-GB"/>
         </w:rPr>
         <w:tab/>
+        <w:t>return items[index++];</w:t>
       </w:r>
       <w:r>
         <w:rPr>
@@ -10507,7 +10181,6 @@
         </w:rPr>
         <w:tab/>
       </w:r>
-      <w:proofErr w:type="gramStart"/>
       <w:r>
         <w:rPr>
           <w:i/>
@@ -10515,9 +10188,8 @@
           <w:szCs w:val="20"/>
           <w:lang w:val="en-GB"/>
         </w:rPr>
-        <w:t>if(</w:t>
-      </w:r>
-      <w:proofErr w:type="gramEnd"/>
+        <w:tab/>
+      </w:r>
       <w:r>
         <w:rPr>
           <w:i/>
@@ -10525,19 +10197,18 @@
           <w:szCs w:val="20"/>
           <w:lang w:val="en-GB"/>
         </w:rPr>
-        <w:t xml:space="preserve">index &lt; </w:t>
-      </w:r>
-      <w:proofErr w:type="spellStart"/>
-      <w:r>
+        <w:tab/>
+      </w:r>
+    </w:p>
+    <w:p>
+      <w:pPr>
         <w:rPr>
           <w:i/>
           <w:sz w:val="20"/>
           <w:szCs w:val="20"/>
           <w:lang w:val="en-GB"/>
         </w:rPr>
-        <w:t>items.length</w:t>
-      </w:r>
-      <w:proofErr w:type="spellEnd"/>
+      </w:pPr>
       <w:r>
         <w:rPr>
           <w:i/>
@@ -10545,18 +10216,17 @@
           <w:szCs w:val="20"/>
           <w:lang w:val="en-GB"/>
         </w:rPr>
-        <w:t>){</w:t>
-      </w:r>
-    </w:p>
-    <w:p>
-      <w:pPr>
+        <w:tab/>
+      </w:r>
+      <w:r>
         <w:rPr>
           <w:i/>
           <w:sz w:val="20"/>
           <w:szCs w:val="20"/>
           <w:lang w:val="en-GB"/>
         </w:rPr>
-      </w:pPr>
+        <w:tab/>
+      </w:r>
       <w:r>
         <w:rPr>
           <w:i/>
@@ -10565,19 +10235,18 @@
           <w:lang w:val="en-GB"/>
         </w:rPr>
         <w:tab/>
-        <w:t xml:space="preserve">            </w:t>
-      </w:r>
-      <w:proofErr w:type="gramStart"/>
-      <w:r>
+        <w:t>}</w:t>
+      </w:r>
+    </w:p>
+    <w:p>
+      <w:pPr>
         <w:rPr>
           <w:i/>
           <w:sz w:val="20"/>
           <w:szCs w:val="20"/>
           <w:lang w:val="en-GB"/>
         </w:rPr>
-        <w:t>return</w:t>
-      </w:r>
-      <w:proofErr w:type="gramEnd"/>
+      </w:pPr>
       <w:r>
         <w:rPr>
           <w:i/>
@@ -10585,18 +10254,17 @@
           <w:szCs w:val="20"/>
           <w:lang w:val="en-GB"/>
         </w:rPr>
-        <w:t xml:space="preserve"> true;</w:t>
-      </w:r>
-    </w:p>
-    <w:p>
-      <w:pPr>
+        <w:tab/>
+      </w:r>
+      <w:r>
         <w:rPr>
           <w:i/>
           <w:sz w:val="20"/>
           <w:szCs w:val="20"/>
           <w:lang w:val="en-GB"/>
         </w:rPr>
-      </w:pPr>
+        <w:tab/>
+      </w:r>
       <w:r>
         <w:rPr>
           <w:i/>
@@ -10605,18 +10273,17 @@
           <w:lang w:val="en-GB"/>
         </w:rPr>
         <w:tab/>
-        <w:t xml:space="preserve">         }</w:t>
-      </w:r>
-    </w:p>
-    <w:p>
-      <w:pPr>
+        <w:t>return null;</w:t>
+      </w:r>
+      <w:r>
         <w:rPr>
           <w:i/>
           <w:sz w:val="20"/>
           <w:szCs w:val="20"/>
           <w:lang w:val="en-GB"/>
         </w:rPr>
-      </w:pPr>
+        <w:tab/>
+      </w:r>
       <w:r>
         <w:rPr>
           <w:i/>
@@ -10625,19 +10292,17 @@
           <w:lang w:val="en-GB"/>
         </w:rPr>
         <w:tab/>
-        <w:t xml:space="preserve">         </w:t>
-      </w:r>
-      <w:proofErr w:type="gramStart"/>
-      <w:r>
+      </w:r>
+    </w:p>
+    <w:p>
+      <w:pPr>
         <w:rPr>
           <w:i/>
           <w:sz w:val="20"/>
           <w:szCs w:val="20"/>
           <w:lang w:val="en-GB"/>
         </w:rPr>
-        <w:t>return</w:t>
-      </w:r>
-      <w:proofErr w:type="gramEnd"/>
+      </w:pPr>
       <w:r>
         <w:rPr>
           <w:i/>
@@ -10645,7 +10310,7 @@
           <w:szCs w:val="20"/>
           <w:lang w:val="en-GB"/>
         </w:rPr>
-        <w:t xml:space="preserve"> false;</w:t>
+        <w:tab/>
       </w:r>
       <w:r>
         <w:rPr>
@@ -10655,16 +10320,18 @@
           <w:lang w:val="en-GB"/>
         </w:rPr>
         <w:tab/>
-      </w:r>
-      <w:r>
+        <w:t>}</w:t>
+      </w:r>
+    </w:p>
+    <w:p>
+      <w:pPr>
         <w:rPr>
           <w:i/>
           <w:sz w:val="20"/>
           <w:szCs w:val="20"/>
           <w:lang w:val="en-GB"/>
         </w:rPr>
-        <w:tab/>
-      </w:r>
+      </w:pPr>
       <w:r>
         <w:rPr>
           <w:i/>
@@ -10673,442 +10340,6 @@
           <w:lang w:val="en-GB"/>
         </w:rPr>
         <w:tab/>
-      </w:r>
-    </w:p>
-    <w:p>
-      <w:pPr>
-        <w:rPr>
-          <w:i/>
-          <w:sz w:val="20"/>
-          <w:szCs w:val="20"/>
-          <w:lang w:val="en-GB"/>
-        </w:rPr>
-      </w:pPr>
-      <w:r>
-        <w:rPr>
-          <w:i/>
-          <w:sz w:val="20"/>
-          <w:szCs w:val="20"/>
-          <w:lang w:val="en-GB"/>
-        </w:rPr>
-        <w:tab/>
-      </w:r>
-      <w:r>
-        <w:rPr>
-          <w:i/>
-          <w:sz w:val="20"/>
-          <w:szCs w:val="20"/>
-          <w:lang w:val="en-GB"/>
-        </w:rPr>
-        <w:tab/>
-        <w:t>}</w:t>
-      </w:r>
-    </w:p>
-    <w:p>
-      <w:pPr>
-        <w:rPr>
-          <w:i/>
-          <w:sz w:val="20"/>
-          <w:szCs w:val="20"/>
-          <w:lang w:val="en-GB"/>
-        </w:rPr>
-      </w:pPr>
-      <w:r>
-        <w:rPr>
-          <w:i/>
-          <w:sz w:val="20"/>
-          <w:szCs w:val="20"/>
-          <w:lang w:val="en-GB"/>
-        </w:rPr>
-        <w:tab/>
-      </w:r>
-      <w:r>
-        <w:rPr>
-          <w:i/>
-          <w:sz w:val="20"/>
-          <w:szCs w:val="20"/>
-          <w:lang w:val="en-GB"/>
-        </w:rPr>
-        <w:tab/>
-      </w:r>
-    </w:p>
-    <w:p>
-      <w:pPr>
-        <w:rPr>
-          <w:i/>
-          <w:sz w:val="20"/>
-          <w:szCs w:val="20"/>
-          <w:lang w:val="en-GB"/>
-        </w:rPr>
-      </w:pPr>
-      <w:r>
-        <w:rPr>
-          <w:i/>
-          <w:sz w:val="20"/>
-          <w:szCs w:val="20"/>
-          <w:lang w:val="en-GB"/>
-        </w:rPr>
-        <w:tab/>
-      </w:r>
-      <w:r>
-        <w:rPr>
-          <w:i/>
-          <w:sz w:val="20"/>
-          <w:szCs w:val="20"/>
-          <w:lang w:val="en-GB"/>
-        </w:rPr>
-        <w:tab/>
-      </w:r>
-      <w:proofErr w:type="gramStart"/>
-      <w:r>
-        <w:rPr>
-          <w:i/>
-          <w:sz w:val="20"/>
-          <w:szCs w:val="20"/>
-          <w:lang w:val="en-GB"/>
-        </w:rPr>
-        <w:t>public</w:t>
-      </w:r>
-      <w:proofErr w:type="gramEnd"/>
-      <w:r>
-        <w:rPr>
-          <w:i/>
-          <w:sz w:val="20"/>
-          <w:szCs w:val="20"/>
-          <w:lang w:val="en-GB"/>
-        </w:rPr>
-        <w:t xml:space="preserve"> Object next() {</w:t>
-      </w:r>
-    </w:p>
-    <w:p>
-      <w:pPr>
-        <w:rPr>
-          <w:i/>
-          <w:sz w:val="20"/>
-          <w:szCs w:val="20"/>
-          <w:lang w:val="en-GB"/>
-        </w:rPr>
-      </w:pPr>
-      <w:r>
-        <w:rPr>
-          <w:i/>
-          <w:sz w:val="20"/>
-          <w:szCs w:val="20"/>
-          <w:lang w:val="en-GB"/>
-        </w:rPr>
-        <w:tab/>
-      </w:r>
-      <w:r>
-        <w:rPr>
-          <w:i/>
-          <w:sz w:val="20"/>
-          <w:szCs w:val="20"/>
-          <w:lang w:val="en-GB"/>
-        </w:rPr>
-        <w:tab/>
-      </w:r>
-      <w:r>
-        <w:rPr>
-          <w:i/>
-          <w:sz w:val="20"/>
-          <w:szCs w:val="20"/>
-          <w:lang w:val="en-GB"/>
-        </w:rPr>
-        <w:tab/>
-      </w:r>
-      <w:proofErr w:type="gramStart"/>
-      <w:r>
-        <w:rPr>
-          <w:i/>
-          <w:sz w:val="20"/>
-          <w:szCs w:val="20"/>
-          <w:lang w:val="en-GB"/>
-        </w:rPr>
-        <w:t>if(</w:t>
-      </w:r>
-      <w:proofErr w:type="spellStart"/>
-      <w:proofErr w:type="gramEnd"/>
-      <w:r>
-        <w:rPr>
-          <w:i/>
-          <w:sz w:val="20"/>
-          <w:szCs w:val="20"/>
-          <w:lang w:val="en-GB"/>
-        </w:rPr>
-        <w:t>this.hasNext</w:t>
-      </w:r>
-      <w:proofErr w:type="spellEnd"/>
-      <w:r>
-        <w:rPr>
-          <w:i/>
-          <w:sz w:val="20"/>
-          <w:szCs w:val="20"/>
-          <w:lang w:val="en-GB"/>
-        </w:rPr>
-        <w:t>()){</w:t>
-      </w:r>
-    </w:p>
-    <w:p>
-      <w:pPr>
-        <w:rPr>
-          <w:i/>
-          <w:sz w:val="20"/>
-          <w:szCs w:val="20"/>
-          <w:lang w:val="en-GB"/>
-        </w:rPr>
-      </w:pPr>
-      <w:r>
-        <w:rPr>
-          <w:i/>
-          <w:sz w:val="20"/>
-          <w:szCs w:val="20"/>
-          <w:lang w:val="en-GB"/>
-        </w:rPr>
-        <w:tab/>
-      </w:r>
-      <w:r>
-        <w:rPr>
-          <w:i/>
-          <w:sz w:val="20"/>
-          <w:szCs w:val="20"/>
-          <w:lang w:val="en-GB"/>
-        </w:rPr>
-        <w:tab/>
-      </w:r>
-      <w:r>
-        <w:rPr>
-          <w:i/>
-          <w:sz w:val="20"/>
-          <w:szCs w:val="20"/>
-          <w:lang w:val="en-GB"/>
-        </w:rPr>
-        <w:tab/>
-      </w:r>
-      <w:r>
-        <w:rPr>
-          <w:i/>
-          <w:sz w:val="20"/>
-          <w:szCs w:val="20"/>
-          <w:lang w:val="en-GB"/>
-        </w:rPr>
-        <w:tab/>
-      </w:r>
-      <w:proofErr w:type="gramStart"/>
-      <w:r>
-        <w:rPr>
-          <w:i/>
-          <w:sz w:val="20"/>
-          <w:szCs w:val="20"/>
-          <w:lang w:val="en-GB"/>
-        </w:rPr>
-        <w:t>return</w:t>
-      </w:r>
-      <w:proofErr w:type="gramEnd"/>
-      <w:r>
-        <w:rPr>
-          <w:i/>
-          <w:sz w:val="20"/>
-          <w:szCs w:val="20"/>
-          <w:lang w:val="en-GB"/>
-        </w:rPr>
-        <w:t xml:space="preserve"> items[index++];</w:t>
-      </w:r>
-      <w:r>
-        <w:rPr>
-          <w:i/>
-          <w:sz w:val="20"/>
-          <w:szCs w:val="20"/>
-          <w:lang w:val="en-GB"/>
-        </w:rPr>
-        <w:tab/>
-      </w:r>
-      <w:r>
-        <w:rPr>
-          <w:i/>
-          <w:sz w:val="20"/>
-          <w:szCs w:val="20"/>
-          <w:lang w:val="en-GB"/>
-        </w:rPr>
-        <w:tab/>
-      </w:r>
-      <w:r>
-        <w:rPr>
-          <w:i/>
-          <w:sz w:val="20"/>
-          <w:szCs w:val="20"/>
-          <w:lang w:val="en-GB"/>
-        </w:rPr>
-        <w:tab/>
-      </w:r>
-      <w:r>
-        <w:rPr>
-          <w:i/>
-          <w:sz w:val="20"/>
-          <w:szCs w:val="20"/>
-          <w:lang w:val="en-GB"/>
-        </w:rPr>
-        <w:tab/>
-      </w:r>
-    </w:p>
-    <w:p>
-      <w:pPr>
-        <w:rPr>
-          <w:i/>
-          <w:sz w:val="20"/>
-          <w:szCs w:val="20"/>
-          <w:lang w:val="en-GB"/>
-        </w:rPr>
-      </w:pPr>
-      <w:r>
-        <w:rPr>
-          <w:i/>
-          <w:sz w:val="20"/>
-          <w:szCs w:val="20"/>
-          <w:lang w:val="en-GB"/>
-        </w:rPr>
-        <w:tab/>
-      </w:r>
-      <w:r>
-        <w:rPr>
-          <w:i/>
-          <w:sz w:val="20"/>
-          <w:szCs w:val="20"/>
-          <w:lang w:val="en-GB"/>
-        </w:rPr>
-        <w:tab/>
-      </w:r>
-      <w:r>
-        <w:rPr>
-          <w:i/>
-          <w:sz w:val="20"/>
-          <w:szCs w:val="20"/>
-          <w:lang w:val="en-GB"/>
-        </w:rPr>
-        <w:tab/>
-        <w:t>}</w:t>
-      </w:r>
-    </w:p>
-    <w:p>
-      <w:pPr>
-        <w:rPr>
-          <w:i/>
-          <w:sz w:val="20"/>
-          <w:szCs w:val="20"/>
-          <w:lang w:val="en-GB"/>
-        </w:rPr>
-      </w:pPr>
-      <w:r>
-        <w:rPr>
-          <w:i/>
-          <w:sz w:val="20"/>
-          <w:szCs w:val="20"/>
-          <w:lang w:val="en-GB"/>
-        </w:rPr>
-        <w:tab/>
-      </w:r>
-      <w:r>
-        <w:rPr>
-          <w:i/>
-          <w:sz w:val="20"/>
-          <w:szCs w:val="20"/>
-          <w:lang w:val="en-GB"/>
-        </w:rPr>
-        <w:tab/>
-      </w:r>
-      <w:r>
-        <w:rPr>
-          <w:i/>
-          <w:sz w:val="20"/>
-          <w:szCs w:val="20"/>
-          <w:lang w:val="en-GB"/>
-        </w:rPr>
-        <w:tab/>
-      </w:r>
-      <w:proofErr w:type="gramStart"/>
-      <w:r>
-        <w:rPr>
-          <w:i/>
-          <w:sz w:val="20"/>
-          <w:szCs w:val="20"/>
-          <w:lang w:val="en-GB"/>
-        </w:rPr>
-        <w:t>return</w:t>
-      </w:r>
-      <w:proofErr w:type="gramEnd"/>
-      <w:r>
-        <w:rPr>
-          <w:i/>
-          <w:sz w:val="20"/>
-          <w:szCs w:val="20"/>
-          <w:lang w:val="en-GB"/>
-        </w:rPr>
-        <w:t xml:space="preserve"> null;</w:t>
-      </w:r>
-      <w:r>
-        <w:rPr>
-          <w:i/>
-          <w:sz w:val="20"/>
-          <w:szCs w:val="20"/>
-          <w:lang w:val="en-GB"/>
-        </w:rPr>
-        <w:tab/>
-      </w:r>
-      <w:r>
-        <w:rPr>
-          <w:i/>
-          <w:sz w:val="20"/>
-          <w:szCs w:val="20"/>
-          <w:lang w:val="en-GB"/>
-        </w:rPr>
-        <w:tab/>
-      </w:r>
-    </w:p>
-    <w:p>
-      <w:pPr>
-        <w:rPr>
-          <w:i/>
-          <w:sz w:val="20"/>
-          <w:szCs w:val="20"/>
-          <w:lang w:val="en-GB"/>
-        </w:rPr>
-      </w:pPr>
-      <w:r>
-        <w:rPr>
-          <w:i/>
-          <w:sz w:val="20"/>
-          <w:szCs w:val="20"/>
-          <w:lang w:val="en-GB"/>
-        </w:rPr>
-        <w:tab/>
-      </w:r>
-      <w:r>
-        <w:rPr>
-          <w:i/>
-          <w:sz w:val="20"/>
-          <w:szCs w:val="20"/>
-          <w:lang w:val="en-GB"/>
-        </w:rPr>
-        <w:tab/>
-        <w:t>}</w:t>
-      </w:r>
-    </w:p>
-    <w:p>
-      <w:pPr>
-        <w:rPr>
-          <w:i/>
-          <w:sz w:val="20"/>
-          <w:szCs w:val="20"/>
-          <w:lang w:val="en-GB"/>
-        </w:rPr>
-      </w:pPr>
-      <w:r>
-        <w:rPr>
-          <w:i/>
-          <w:sz w:val="20"/>
-          <w:szCs w:val="20"/>
-          <w:lang w:val="en-GB"/>
-        </w:rPr>
-        <w:tab/>
         <w:t>}</w:t>
       </w:r>
     </w:p>
@@ -11207,21 +10438,7 @@
         <w:rPr>
           <w:lang w:val="en-GB"/>
         </w:rPr>
-        <w:t xml:space="preserve">In our implementation, the collection return a new iterator (using in our example the </w:t>
-      </w:r>
-      <w:proofErr w:type="spellStart"/>
-      <w:r>
-        <w:rPr>
-          <w:lang w:val="en-GB"/>
-        </w:rPr>
-        <w:t>getIterator</w:t>
-      </w:r>
-      <w:proofErr w:type="spellEnd"/>
-      <w:r>
-        <w:rPr>
-          <w:lang w:val="en-GB"/>
-        </w:rPr>
-        <w:t xml:space="preserve"> method). Usually this step is not affected when it is used in multithreading environments because it returns a new iterator object.</w:t>
+        <w:t>In our implementation, the collection return a new iterator (using in our example the getIterator method). Usually this step is not affected when it is used in multithreading environments because it returns a new iterator object.</w:t>
       </w:r>
     </w:p>
     <w:p>
@@ -11366,9 +10583,10 @@
       <w:r>
         <w:rPr>
           <w:noProof/>
+          <w:lang w:val="en-US" w:eastAsia="en-US"/>
         </w:rPr>
         <w:drawing>
-          <wp:inline distT="0" distB="0" distL="0" distR="0" wp14:anchorId="16A9D023" wp14:editId="0BA27BAD">
+          <wp:inline distT="0" distB="0" distL="0" distR="0" wp14:anchorId="6AA25A7B" wp14:editId="7176059C">
             <wp:extent cx="5943600" cy="4800600"/>
             <wp:effectExtent l="0" t="0" r="0" b="0"/>
             <wp:docPr id="12" name="Picture 12"/>
@@ -11445,9 +10663,10 @@
       <w:r>
         <w:rPr>
           <w:noProof/>
+          <w:lang w:val="en-US" w:eastAsia="en-US"/>
         </w:rPr>
         <w:drawing>
-          <wp:inline distT="0" distB="0" distL="0" distR="0" wp14:anchorId="736F4EB9" wp14:editId="102BF5DD">
+          <wp:inline distT="0" distB="0" distL="0" distR="0" wp14:anchorId="57C22536" wp14:editId="4E1A660D">
             <wp:extent cx="6751018" cy="4533900"/>
             <wp:effectExtent l="0" t="0" r="0" b="0"/>
             <wp:docPr id="13" name="Picture 13" descr="C:\Users\kokul\Desktop\class-bruteforce.png"/>
@@ -11524,15 +10743,7 @@
         <w:ind w:left="360"/>
       </w:pPr>
       <w:r>
-        <w:t xml:space="preserve">The following design patterns have been </w:t>
-      </w:r>
-      <w:proofErr w:type="spellStart"/>
-      <w:r>
-        <w:t>analyzed</w:t>
-      </w:r>
-      <w:proofErr w:type="spellEnd"/>
-      <w:r>
-        <w:t xml:space="preserve"> to solve this design problem. </w:t>
+        <w:t xml:space="preserve">The following design patterns have been analyzed to solve this design problem. </w:t>
       </w:r>
     </w:p>
     <w:p>
@@ -11649,23 +10860,7 @@
         <w:jc w:val="both"/>
       </w:pPr>
       <w:r>
-        <w:t xml:space="preserve">Bridge pattern has been selected to solve this design issue out of three candidate design. According to current design, the implementation related functionalities has to be removed from the </w:t>
-      </w:r>
-      <w:proofErr w:type="spellStart"/>
-      <w:r>
-        <w:t>CashPropertyLoader</w:t>
-      </w:r>
-      <w:proofErr w:type="spellEnd"/>
-      <w:r>
-        <w:t xml:space="preserve"> and </w:t>
-      </w:r>
-      <w:proofErr w:type="spellStart"/>
-      <w:r>
-        <w:t>DrinkPropertyLoader</w:t>
-      </w:r>
-      <w:proofErr w:type="spellEnd"/>
-      <w:r>
-        <w:t xml:space="preserve"> classes. So that, they don’t need to stick with other abstract functionalities. So implementation detail can be decided in run time. Further it is not required to expose the implementation to clients. And only one class is needed to be added when adding different storage mechanism. </w:t>
+        <w:t xml:space="preserve">Bridge pattern has been selected to solve this design issue out of three candidate design. According to current design, the implementation related functionalities has to be removed from the CashPropertyLoader and DrinkPropertyLoader classes. So that, they don’t need to stick with other abstract functionalities. So implementation detail can be decided in run time. Further it is not required to expose the implementation to clients. And only one class is needed to be added when adding different storage mechanism. </w:t>
       </w:r>
     </w:p>
     <w:p>
@@ -11716,9 +10911,10 @@
         <w:rPr>
           <w:b/>
           <w:noProof/>
+          <w:lang w:val="en-US" w:eastAsia="en-US"/>
         </w:rPr>
         <w:drawing>
-          <wp:anchor distT="0" distB="0" distL="114300" distR="114300" simplePos="0" relativeHeight="251659264" behindDoc="0" locked="0" layoutInCell="1" allowOverlap="1" wp14:anchorId="0183CD12" wp14:editId="385EDE57">
+          <wp:anchor distT="0" distB="0" distL="114300" distR="114300" simplePos="0" relativeHeight="251659264" behindDoc="0" locked="0" layoutInCell="1" allowOverlap="1" wp14:anchorId="65C9EDF7" wp14:editId="0EBB167E">
             <wp:simplePos x="0" y="0"/>
             <wp:positionH relativeFrom="page">
               <wp:posOffset>704850</wp:posOffset>
@@ -11821,9 +11017,10 @@
       <w:r>
         <w:rPr>
           <w:noProof/>
+          <w:lang w:val="en-US" w:eastAsia="en-US"/>
         </w:rPr>
         <w:drawing>
-          <wp:inline distT="0" distB="0" distL="0" distR="0" wp14:anchorId="2A848F4B" wp14:editId="3A79ED77">
+          <wp:inline distT="0" distB="0" distL="0" distR="0" wp14:anchorId="3A5A999E" wp14:editId="40C424EE">
             <wp:extent cx="5943600" cy="4681750"/>
             <wp:effectExtent l="0" t="0" r="0" b="5080"/>
             <wp:docPr id="15" name="Picture 15" descr="C:\Users\kokul\Desktop\sequence diagram before.png"/>
@@ -11956,9 +11153,10 @@
       <w:r>
         <w:rPr>
           <w:noProof/>
+          <w:lang w:val="en-US" w:eastAsia="en-US"/>
         </w:rPr>
         <w:drawing>
-          <wp:inline distT="0" distB="0" distL="0" distR="0" wp14:anchorId="7297B110" wp14:editId="4070B3EA">
+          <wp:inline distT="0" distB="0" distL="0" distR="0" wp14:anchorId="3FC992D5" wp14:editId="3312BD16">
             <wp:extent cx="6113780" cy="4847826"/>
             <wp:effectExtent l="0" t="0" r="1270" b="0"/>
             <wp:docPr id="16" name="Picture 16" descr="C:\Users\kokul\Desktop\sequence diagram after.png"/>
@@ -12132,39 +11330,7 @@
         <w:jc w:val="both"/>
       </w:pPr>
       <w:r>
-        <w:t xml:space="preserve">Though abstraction knows the concrete implementer classes, to enable the desired restrictions (not to use some implementer in concrete abstraction) within concrete abstraction classes, we decided to put the concrete implementer creation in the subclasses of Loader those are </w:t>
-      </w:r>
-      <w:proofErr w:type="spellStart"/>
-      <w:r>
-        <w:t>CashLoader</w:t>
-      </w:r>
-      <w:proofErr w:type="spellEnd"/>
-      <w:r>
-        <w:t xml:space="preserve">, </w:t>
-      </w:r>
-      <w:proofErr w:type="spellStart"/>
-      <w:r>
-        <w:t>DrinkLoader</w:t>
-      </w:r>
-      <w:proofErr w:type="spellEnd"/>
-      <w:r>
-        <w:t xml:space="preserve">. Factory pattern can be used for externalization of implementation class creation. </w:t>
-      </w:r>
-      <w:proofErr w:type="spellStart"/>
-      <w:r>
-        <w:t>DataStore</w:t>
-      </w:r>
-      <w:proofErr w:type="spellEnd"/>
-      <w:r>
-        <w:t xml:space="preserve"> type will be retrieved from </w:t>
-      </w:r>
-      <w:proofErr w:type="spellStart"/>
-      <w:r>
-        <w:t>vcms</w:t>
-      </w:r>
-      <w:proofErr w:type="spellEnd"/>
-      <w:r>
-        <w:t xml:space="preserve"> properties file</w:t>
+        <w:t>Though abstraction knows the concrete implementer classes, to enable the desired restrictions (not to use some implementer in concrete abstraction) within concrete abstraction classes, we decided to put the concrete implementer creation in the subclasses of Loader those are CashLoader, DrinkLoader. Factory pattern can be used for externalization of implementation class creation. DataStore type will be retrieved from vcms properties file</w:t>
       </w:r>
     </w:p>
     <w:p>
@@ -12281,44 +11447,7 @@
         <w:jc w:val="both"/>
       </w:pPr>
       <w:r>
-        <w:t xml:space="preserve">In this design GUI components need to know which operation in the respective controller to invoke. In here every listener is initializing controllers. Here client and service rendering receiver objects are coupled together. For example: According the current design </w:t>
-      </w:r>
-      <w:proofErr w:type="spellStart"/>
-      <w:r>
-        <w:t>DrinkSelectionListener</w:t>
-      </w:r>
-      <w:proofErr w:type="spellEnd"/>
-      <w:r>
-        <w:t xml:space="preserve"> class initializing Transaction Controller and its invoking </w:t>
-      </w:r>
-      <w:proofErr w:type="spellStart"/>
-      <w:proofErr w:type="gramStart"/>
-      <w:r>
-        <w:t>StartTransaction</w:t>
-      </w:r>
-      <w:proofErr w:type="spellEnd"/>
-      <w:r>
-        <w:t>(</w:t>
-      </w:r>
-      <w:proofErr w:type="gramEnd"/>
-      <w:r>
-        <w:t xml:space="preserve">) method and in the </w:t>
-      </w:r>
-      <w:proofErr w:type="spellStart"/>
-      <w:r>
-        <w:t>StoreViewerListener</w:t>
-      </w:r>
-      <w:proofErr w:type="spellEnd"/>
-      <w:r>
-        <w:t xml:space="preserve"> initialize Store Controller and it calls </w:t>
-      </w:r>
-      <w:proofErr w:type="spellStart"/>
-      <w:r>
-        <w:t>ChangeStoreQty</w:t>
-      </w:r>
-      <w:proofErr w:type="spellEnd"/>
-      <w:r>
-        <w:t>(). SO this design contains tight coupling between UI and business Sub systems and UI need to know respective business components and adding new features is increase the coupling and complexity.</w:t>
+        <w:t>In this design GUI components need to know which operation in the respective controller to invoke. In here every listener is initializing controllers. Here client and service rendering receiver objects are coupled together. For example: According the current design DrinkSelectionListener class initializing Transaction Controller and its invoking StartTransaction() method and in the StoreViewerListener initialize Store Controller and it calls ChangeStoreQty(). SO this design contains tight coupling between UI and business Sub systems and UI need to know respective business components and adding new features is increase the coupling and complexity.</w:t>
       </w:r>
     </w:p>
     <w:p/>
@@ -12373,7 +11502,7 @@
           <w:lang w:val="en-US" w:eastAsia="en-US"/>
         </w:rPr>
         <w:drawing>
-          <wp:inline distT="0" distB="0" distL="0" distR="0" wp14:anchorId="3EB2F0A6" wp14:editId="71C6E592">
+          <wp:inline distT="0" distB="0" distL="0" distR="0" wp14:anchorId="70ECC84F" wp14:editId="46CD7E4D">
             <wp:extent cx="5939790" cy="4023360"/>
             <wp:effectExtent l="0" t="0" r="3810" b="0"/>
             <wp:docPr id="25" name="Picture 25" descr="CustomerPanelComponents"/>
@@ -12449,7 +11578,7 @@
           <w:lang w:val="en-US" w:eastAsia="en-US"/>
         </w:rPr>
         <w:drawing>
-          <wp:inline distT="0" distB="0" distL="0" distR="0" wp14:anchorId="76620700" wp14:editId="29B379AC">
+          <wp:inline distT="0" distB="0" distL="0" distR="0" wp14:anchorId="547336B3" wp14:editId="63064BFD">
             <wp:extent cx="5939790" cy="3379470"/>
             <wp:effectExtent l="0" t="0" r="3810" b="0"/>
             <wp:docPr id="24" name="Picture 24" descr="EA_MachinerySimulationPanel"/>
@@ -12557,7 +11686,7 @@
           <w:lang w:val="en-US" w:eastAsia="en-US"/>
         </w:rPr>
         <w:drawing>
-          <wp:inline distT="0" distB="0" distL="0" distR="0" wp14:anchorId="654F79E6" wp14:editId="35045229">
+          <wp:inline distT="0" distB="0" distL="0" distR="0" wp14:anchorId="039E1662" wp14:editId="62CD6F89">
             <wp:extent cx="6329045" cy="3888105"/>
             <wp:effectExtent l="0" t="0" r="0" b="0"/>
             <wp:docPr id="23" name="Picture 23" descr="DrinkSelectionSOurce"/>
@@ -12696,7 +11825,7 @@
           <w:lang w:val="en-US" w:eastAsia="en-US"/>
         </w:rPr>
         <w:drawing>
-          <wp:inline distT="0" distB="0" distL="0" distR="0" wp14:anchorId="01D0AE10" wp14:editId="3DB25402">
+          <wp:inline distT="0" distB="0" distL="0" distR="0" wp14:anchorId="7E3CD4F9" wp14:editId="7EC35E79">
             <wp:extent cx="5939790" cy="3522345"/>
             <wp:effectExtent l="0" t="0" r="3810" b="1905"/>
             <wp:docPr id="22" name="Picture 22" descr="StoreViewSource"/>
@@ -12920,7 +12049,7 @@
           <w:lang w:val="en-US" w:eastAsia="en-US"/>
         </w:rPr>
         <w:drawing>
-          <wp:inline distT="0" distB="0" distL="0" distR="0" wp14:anchorId="7D4DB368" wp14:editId="28E89618">
+          <wp:inline distT="0" distB="0" distL="0" distR="0" wp14:anchorId="280C3847" wp14:editId="77D7BA0E">
             <wp:extent cx="5613400" cy="2734945"/>
             <wp:effectExtent l="0" t="0" r="6350" b="8255"/>
             <wp:docPr id="21" name="Picture 21" descr="CommandPatternDiagram (1)"/>
@@ -13077,7 +12206,6 @@
         </w:rPr>
         <w:t xml:space="preserve">Concrete Command: </w:t>
       </w:r>
-      <w:proofErr w:type="spellStart"/>
       <w:r>
         <w:rPr>
           <w:rFonts w:asciiTheme="minorHAnsi" w:hAnsiTheme="minorHAnsi" w:cs="Arial"/>
@@ -13085,37 +12213,7 @@
           <w:sz w:val="22"/>
           <w:szCs w:val="22"/>
         </w:rPr>
-        <w:t>DrinkSelectionCommand</w:t>
-      </w:r>
-      <w:proofErr w:type="spellEnd"/>
-      <w:r>
-        <w:rPr>
-          <w:rFonts w:asciiTheme="minorHAnsi" w:hAnsiTheme="minorHAnsi" w:cs="Arial"/>
-          <w:color w:val="000000"/>
-          <w:sz w:val="22"/>
-          <w:szCs w:val="22"/>
-        </w:rPr>
-        <w:t xml:space="preserve"> concrete Implementation class and </w:t>
-      </w:r>
-      <w:proofErr w:type="spellStart"/>
-      <w:r>
-        <w:rPr>
-          <w:rFonts w:asciiTheme="minorHAnsi" w:hAnsiTheme="minorHAnsi" w:cs="Arial"/>
-          <w:color w:val="000000"/>
-          <w:sz w:val="22"/>
-          <w:szCs w:val="22"/>
-        </w:rPr>
-        <w:t>ChangeStoreQtyCommand</w:t>
-      </w:r>
-      <w:proofErr w:type="spellEnd"/>
-      <w:r>
-        <w:rPr>
-          <w:rFonts w:asciiTheme="minorHAnsi" w:hAnsiTheme="minorHAnsi" w:cs="Arial"/>
-          <w:color w:val="000000"/>
-          <w:sz w:val="22"/>
-          <w:szCs w:val="22"/>
-        </w:rPr>
-        <w:t xml:space="preserve"> concrete implementation class are acting as concrete commands</w:t>
+        <w:t>DrinkSelectionCommand concrete Implementation class and ChangeStoreQtyCommand concrete implementation class are acting as concrete commands</w:t>
       </w:r>
     </w:p>
     <w:p>
@@ -13183,7 +12281,6 @@
         </w:rPr>
         <w:t xml:space="preserve">Client: </w:t>
       </w:r>
-      <w:proofErr w:type="spellStart"/>
       <w:r>
         <w:rPr>
           <w:rFonts w:asciiTheme="minorHAnsi" w:hAnsiTheme="minorHAnsi" w:cs="Arial"/>
@@ -13191,17 +12288,7 @@
           <w:sz w:val="22"/>
           <w:szCs w:val="22"/>
         </w:rPr>
-        <w:t>DrinkSelectionBox</w:t>
-      </w:r>
-      <w:proofErr w:type="spellEnd"/>
-      <w:r>
-        <w:rPr>
-          <w:rFonts w:asciiTheme="minorHAnsi" w:hAnsiTheme="minorHAnsi" w:cs="Arial"/>
-          <w:color w:val="000000"/>
-          <w:sz w:val="22"/>
-          <w:szCs w:val="22"/>
-        </w:rPr>
-        <w:t xml:space="preserve"> class and Store Viewer class acting as Client</w:t>
+        <w:t>DrinkSelectionBox class and Store Viewer class acting as Client</w:t>
       </w:r>
     </w:p>
     <w:p>
@@ -13300,7 +12387,6 @@
         </w:rPr>
         <w:t xml:space="preserve">Receiver: </w:t>
       </w:r>
-      <w:proofErr w:type="spellStart"/>
       <w:r>
         <w:rPr>
           <w:rFonts w:asciiTheme="minorHAnsi" w:hAnsiTheme="minorHAnsi" w:cs="Arial"/>
@@ -13308,17 +12394,7 @@
           <w:sz w:val="22"/>
           <w:szCs w:val="22"/>
         </w:rPr>
-        <w:t>StoreController</w:t>
-      </w:r>
-      <w:proofErr w:type="spellEnd"/>
-      <w:r>
-        <w:rPr>
-          <w:rFonts w:asciiTheme="minorHAnsi" w:hAnsiTheme="minorHAnsi" w:cs="Arial"/>
-          <w:color w:val="000000"/>
-          <w:sz w:val="22"/>
-          <w:szCs w:val="22"/>
-        </w:rPr>
-        <w:t xml:space="preserve"> class has been acting as Receiver.</w:t>
+        <w:t>StoreController class has been acting as Receiver.</w:t>
       </w:r>
     </w:p>
     <w:p>
@@ -13437,7 +12513,7 @@
           <w:lang w:val="en-US" w:eastAsia="en-US"/>
         </w:rPr>
         <w:drawing>
-          <wp:inline distT="0" distB="0" distL="0" distR="0" wp14:anchorId="7DD2CD30" wp14:editId="1B16ACAA">
+          <wp:inline distT="0" distB="0" distL="0" distR="0" wp14:anchorId="2A09A91E" wp14:editId="4FA9AB74">
             <wp:extent cx="4723130" cy="6551930"/>
             <wp:effectExtent l="0" t="0" r="1270" b="1270"/>
             <wp:docPr id="20" name="Picture 20" descr="Class_CustomerPanelComponent"/>
@@ -13527,7 +12603,7 @@
           <w:lang w:val="en-US" w:eastAsia="en-US"/>
         </w:rPr>
         <w:drawing>
-          <wp:inline distT="0" distB="0" distL="0" distR="0" wp14:anchorId="4FEAC3E8" wp14:editId="7C6A866D">
+          <wp:inline distT="0" distB="0" distL="0" distR="0" wp14:anchorId="3B236CE3" wp14:editId="591521F2">
             <wp:extent cx="5939790" cy="4460875"/>
             <wp:effectExtent l="0" t="0" r="3810" b="0"/>
             <wp:docPr id="19" name="Picture 19" descr="Class_MachinerySimulationPanel"/>
@@ -13664,7 +12740,7 @@
           <w:lang w:val="en-US" w:eastAsia="en-US"/>
         </w:rPr>
         <w:drawing>
-          <wp:inline distT="0" distB="0" distL="0" distR="0" wp14:anchorId="1DB3FA10" wp14:editId="1C8CF209">
+          <wp:inline distT="0" distB="0" distL="0" distR="0" wp14:anchorId="1AC426D2" wp14:editId="7211FAF6">
             <wp:extent cx="5939790" cy="6297295"/>
             <wp:effectExtent l="0" t="0" r="3810" b="8255"/>
             <wp:docPr id="18" name="Picture 18" descr="FinalSelectDrink"/>
@@ -13784,7 +12860,7 @@
           <w:lang w:val="en-US" w:eastAsia="en-US"/>
         </w:rPr>
         <w:drawing>
-          <wp:inline distT="0" distB="0" distL="0" distR="0" wp14:anchorId="7EB63018" wp14:editId="2E6014E9">
+          <wp:inline distT="0" distB="0" distL="0" distR="0" wp14:anchorId="36D5A3CF" wp14:editId="3CF9FA2A">
             <wp:extent cx="5939790" cy="3244215"/>
             <wp:effectExtent l="0" t="0" r="3810" b="0"/>
             <wp:docPr id="17" name="Picture 17" descr="final_SEQ_CHANGE_DRINK_STORE"/>
@@ -14055,7 +13131,7 @@
 </file>
 
 <file path=word/endnotes.xml><?xml version="1.0" encoding="utf-8"?>
-<w:endnotes xmlns:wpc="http://schemas.microsoft.com/office/word/2010/wordprocessingCanvas" xmlns:mc="http://schemas.openxmlformats.org/markup-compatibility/2006" xmlns:o="urn:schemas-microsoft-com:office:office" xmlns:r="http://schemas.openxmlformats.org/officeDocument/2006/relationships" xmlns:m="http://schemas.openxmlformats.org/officeDocument/2006/math" xmlns:v="urn:schemas-microsoft-com:vml" xmlns:wp14="http://schemas.microsoft.com/office/word/2010/wordprocessingDrawing" xmlns:wp="http://schemas.openxmlformats.org/drawingml/2006/wordprocessingDrawing" xmlns:w10="urn:schemas-microsoft-com:office:word" xmlns:w="http://schemas.openxmlformats.org/wordprocessingml/2006/main" xmlns:w14="http://schemas.microsoft.com/office/word/2010/wordml" xmlns:w15="http://schemas.microsoft.com/office/word/2012/wordml" xmlns:wpg="http://schemas.microsoft.com/office/word/2010/wordprocessingGroup" xmlns:wpi="http://schemas.microsoft.com/office/word/2010/wordprocessingInk" xmlns:wne="http://schemas.microsoft.com/office/word/2006/wordml" xmlns:wps="http://schemas.microsoft.com/office/word/2010/wordprocessingShape" mc:Ignorable="w14 w15 wp14">
+<w:endnotes xmlns:wpc="http://schemas.microsoft.com/office/word/2010/wordprocessingCanvas" xmlns:mo="http://schemas.microsoft.com/office/mac/office/2008/main" xmlns:mc="http://schemas.openxmlformats.org/markup-compatibility/2006" xmlns:mv="urn:schemas-microsoft-com:mac:vml" xmlns:o="urn:schemas-microsoft-com:office:office" xmlns:r="http://schemas.openxmlformats.org/officeDocument/2006/relationships" xmlns:m="http://schemas.openxmlformats.org/officeDocument/2006/math" xmlns:v="urn:schemas-microsoft-com:vml" xmlns:wp14="http://schemas.microsoft.com/office/word/2010/wordprocessingDrawing" xmlns:wp="http://schemas.openxmlformats.org/drawingml/2006/wordprocessingDrawing" xmlns:w10="urn:schemas-microsoft-com:office:word" xmlns:w="http://schemas.openxmlformats.org/wordprocessingml/2006/main" xmlns:w14="http://schemas.microsoft.com/office/word/2010/wordml" xmlns:w15="http://schemas.microsoft.com/office/word/2012/wordml" xmlns:wpg="http://schemas.microsoft.com/office/word/2010/wordprocessingGroup" xmlns:wpi="http://schemas.microsoft.com/office/word/2010/wordprocessingInk" xmlns:wne="http://schemas.microsoft.com/office/word/2006/wordml" xmlns:wps="http://schemas.microsoft.com/office/word/2010/wordprocessingShape" mc:Ignorable="w14 w15 wp14">
   <w:endnote w:type="separator" w:id="-1">
     <w:p>
       <w:pPr>
@@ -14080,7 +13156,7 @@
 </file>
 
 <file path=word/footnotes.xml><?xml version="1.0" encoding="utf-8"?>
-<w:footnotes xmlns:wpc="http://schemas.microsoft.com/office/word/2010/wordprocessingCanvas" xmlns:mc="http://schemas.openxmlformats.org/markup-compatibility/2006" xmlns:o="urn:schemas-microsoft-com:office:office" xmlns:r="http://schemas.openxmlformats.org/officeDocument/2006/relationships" xmlns:m="http://schemas.openxmlformats.org/officeDocument/2006/math" xmlns:v="urn:schemas-microsoft-com:vml" xmlns:wp14="http://schemas.microsoft.com/office/word/2010/wordprocessingDrawing" xmlns:wp="http://schemas.openxmlformats.org/drawingml/2006/wordprocessingDrawing" xmlns:w10="urn:schemas-microsoft-com:office:word" xmlns:w="http://schemas.openxmlformats.org/wordprocessingml/2006/main" xmlns:w14="http://schemas.microsoft.com/office/word/2010/wordml" xmlns:w15="http://schemas.microsoft.com/office/word/2012/wordml" xmlns:wpg="http://schemas.microsoft.com/office/word/2010/wordprocessingGroup" xmlns:wpi="http://schemas.microsoft.com/office/word/2010/wordprocessingInk" xmlns:wne="http://schemas.microsoft.com/office/word/2006/wordml" xmlns:wps="http://schemas.microsoft.com/office/word/2010/wordprocessingShape" mc:Ignorable="w14 w15 wp14">
+<w:footnotes xmlns:wpc="http://schemas.microsoft.com/office/word/2010/wordprocessingCanvas" xmlns:mo="http://schemas.microsoft.com/office/mac/office/2008/main" xmlns:mc="http://schemas.openxmlformats.org/markup-compatibility/2006" xmlns:mv="urn:schemas-microsoft-com:mac:vml" xmlns:o="urn:schemas-microsoft-com:office:office" xmlns:r="http://schemas.openxmlformats.org/officeDocument/2006/relationships" xmlns:m="http://schemas.openxmlformats.org/officeDocument/2006/math" xmlns:v="urn:schemas-microsoft-com:vml" xmlns:wp14="http://schemas.microsoft.com/office/word/2010/wordprocessingDrawing" xmlns:wp="http://schemas.openxmlformats.org/drawingml/2006/wordprocessingDrawing" xmlns:w10="urn:schemas-microsoft-com:office:word" xmlns:w="http://schemas.openxmlformats.org/wordprocessingml/2006/main" xmlns:w14="http://schemas.microsoft.com/office/word/2010/wordml" xmlns:w15="http://schemas.microsoft.com/office/word/2012/wordml" xmlns:wpg="http://schemas.microsoft.com/office/word/2010/wordprocessingGroup" xmlns:wpi="http://schemas.microsoft.com/office/word/2010/wordprocessingInk" xmlns:wne="http://schemas.microsoft.com/office/word/2006/wordml" xmlns:wps="http://schemas.microsoft.com/office/word/2010/wordprocessingShape" mc:Ignorable="w14 w15 wp14">
   <w:footnote w:type="separator" w:id="-1">
     <w:p>
       <w:pPr>
@@ -14105,8 +13181,8 @@
 </file>
 
 <file path=word/numbering.xml><?xml version="1.0" encoding="utf-8"?>
-<w:numbering xmlns:wpc="http://schemas.microsoft.com/office/word/2010/wordprocessingCanvas" xmlns:mc="http://schemas.openxmlformats.org/markup-compatibility/2006" xmlns:o="urn:schemas-microsoft-com:office:office" xmlns:r="http://schemas.openxmlformats.org/officeDocument/2006/relationships" xmlns:m="http://schemas.openxmlformats.org/officeDocument/2006/math" xmlns:v="urn:schemas-microsoft-com:vml" xmlns:wp14="http://schemas.microsoft.com/office/word/2010/wordprocessingDrawing" xmlns:wp="http://schemas.openxmlformats.org/drawingml/2006/wordprocessingDrawing" xmlns:w10="urn:schemas-microsoft-com:office:word" xmlns:w="http://schemas.openxmlformats.org/wordprocessingml/2006/main" xmlns:w14="http://schemas.microsoft.com/office/word/2010/wordml" xmlns:w15="http://schemas.microsoft.com/office/word/2012/wordml" xmlns:wpg="http://schemas.microsoft.com/office/word/2010/wordprocessingGroup" xmlns:wpi="http://schemas.microsoft.com/office/word/2010/wordprocessingInk" xmlns:wne="http://schemas.microsoft.com/office/word/2006/wordml" xmlns:wps="http://schemas.microsoft.com/office/word/2010/wordprocessingShape" mc:Ignorable="w14 w15 wp14">
-  <w:abstractNum w:abstractNumId="0" w15:restartNumberingAfterBreak="0">
+<w:numbering xmlns:wpc="http://schemas.microsoft.com/office/word/2010/wordprocessingCanvas" xmlns:mo="http://schemas.microsoft.com/office/mac/office/2008/main" xmlns:mc="http://schemas.openxmlformats.org/markup-compatibility/2006" xmlns:mv="urn:schemas-microsoft-com:mac:vml" xmlns:o="urn:schemas-microsoft-com:office:office" xmlns:r="http://schemas.openxmlformats.org/officeDocument/2006/relationships" xmlns:m="http://schemas.openxmlformats.org/officeDocument/2006/math" xmlns:v="urn:schemas-microsoft-com:vml" xmlns:wp14="http://schemas.microsoft.com/office/word/2010/wordprocessingDrawing" xmlns:wp="http://schemas.openxmlformats.org/drawingml/2006/wordprocessingDrawing" xmlns:w10="urn:schemas-microsoft-com:office:word" xmlns:w="http://schemas.openxmlformats.org/wordprocessingml/2006/main" xmlns:w14="http://schemas.microsoft.com/office/word/2010/wordml" xmlns:w15="http://schemas.microsoft.com/office/word/2012/wordml" xmlns:wpg="http://schemas.microsoft.com/office/word/2010/wordprocessingGroup" xmlns:wpi="http://schemas.microsoft.com/office/word/2010/wordprocessingInk" xmlns:wne="http://schemas.microsoft.com/office/word/2006/wordml" xmlns:wps="http://schemas.microsoft.com/office/word/2010/wordprocessingShape" mc:Ignorable="w14 w15 wp14">
+  <w:abstractNum w:abstractNumId="0">
     <w:nsid w:val="00C81B3D"/>
     <w:multiLevelType w:val="hybridMultilevel"/>
     <w:tmpl w:val="645A2F22"/>
@@ -14192,7 +13268,7 @@
       </w:pPr>
     </w:lvl>
   </w:abstractNum>
-  <w:abstractNum w:abstractNumId="1" w15:restartNumberingAfterBreak="0">
+  <w:abstractNum w:abstractNumId="1">
     <w:nsid w:val="143E4A05"/>
     <w:multiLevelType w:val="hybridMultilevel"/>
     <w:tmpl w:val="53E27790"/>
@@ -14285,7 +13361,7 @@
       </w:pPr>
     </w:lvl>
   </w:abstractNum>
-  <w:abstractNum w:abstractNumId="2" w15:restartNumberingAfterBreak="0">
+  <w:abstractNum w:abstractNumId="2">
     <w:nsid w:val="1B472C4B"/>
     <w:multiLevelType w:val="multilevel"/>
     <w:tmpl w:val="FEA832B4"/>
@@ -14398,7 +13474,7 @@
       </w:rPr>
     </w:lvl>
   </w:abstractNum>
-  <w:abstractNum w:abstractNumId="3" w15:restartNumberingAfterBreak="0">
+  <w:abstractNum w:abstractNumId="3">
     <w:nsid w:val="24ED525E"/>
     <w:multiLevelType w:val="hybridMultilevel"/>
     <w:tmpl w:val="315298FE"/>
@@ -14487,7 +13563,7 @@
       </w:pPr>
     </w:lvl>
   </w:abstractNum>
-  <w:abstractNum w:abstractNumId="4" w15:restartNumberingAfterBreak="0">
+  <w:abstractNum w:abstractNumId="4">
     <w:nsid w:val="2CD118B9"/>
     <w:multiLevelType w:val="hybridMultilevel"/>
     <w:tmpl w:val="A90A80B4"/>
@@ -14576,7 +13652,7 @@
       </w:pPr>
     </w:lvl>
   </w:abstractNum>
-  <w:abstractNum w:abstractNumId="5" w15:restartNumberingAfterBreak="0">
+  <w:abstractNum w:abstractNumId="5">
     <w:nsid w:val="31CA416A"/>
     <w:multiLevelType w:val="hybridMultilevel"/>
     <w:tmpl w:val="4E3EEF84"/>
@@ -14665,7 +13741,7 @@
       </w:pPr>
     </w:lvl>
   </w:abstractNum>
-  <w:abstractNum w:abstractNumId="6" w15:restartNumberingAfterBreak="0">
+  <w:abstractNum w:abstractNumId="6">
     <w:nsid w:val="339D5D9A"/>
     <w:multiLevelType w:val="hybridMultilevel"/>
     <w:tmpl w:val="22E0717A"/>
@@ -14754,7 +13830,7 @@
       </w:pPr>
     </w:lvl>
   </w:abstractNum>
-  <w:abstractNum w:abstractNumId="7" w15:restartNumberingAfterBreak="0">
+  <w:abstractNum w:abstractNumId="7">
     <w:nsid w:val="34AF5DFA"/>
     <w:multiLevelType w:val="hybridMultilevel"/>
     <w:tmpl w:val="932EB4E0"/>
@@ -14843,7 +13919,7 @@
       </w:pPr>
     </w:lvl>
   </w:abstractNum>
-  <w:abstractNum w:abstractNumId="8" w15:restartNumberingAfterBreak="0">
+  <w:abstractNum w:abstractNumId="8">
     <w:nsid w:val="3B0450FC"/>
     <w:multiLevelType w:val="multilevel"/>
     <w:tmpl w:val="D4A0934A"/>
@@ -14964,7 +14040,7 @@
       </w:rPr>
     </w:lvl>
   </w:abstractNum>
-  <w:abstractNum w:abstractNumId="9" w15:restartNumberingAfterBreak="0">
+  <w:abstractNum w:abstractNumId="9">
     <w:nsid w:val="42C370BE"/>
     <w:multiLevelType w:val="hybridMultilevel"/>
     <w:tmpl w:val="26C6E2AA"/>
@@ -15053,7 +14129,7 @@
       </w:pPr>
     </w:lvl>
   </w:abstractNum>
-  <w:abstractNum w:abstractNumId="10" w15:restartNumberingAfterBreak="0">
+  <w:abstractNum w:abstractNumId="10">
     <w:nsid w:val="42C711EB"/>
     <w:multiLevelType w:val="hybridMultilevel"/>
     <w:tmpl w:val="41FA9DA0"/>
@@ -15142,7 +14218,7 @@
       </w:pPr>
     </w:lvl>
   </w:abstractNum>
-  <w:abstractNum w:abstractNumId="11" w15:restartNumberingAfterBreak="0">
+  <w:abstractNum w:abstractNumId="11">
     <w:nsid w:val="46ED4437"/>
     <w:multiLevelType w:val="multilevel"/>
     <w:tmpl w:val="77660958"/>
@@ -15255,7 +14331,7 @@
       </w:rPr>
     </w:lvl>
   </w:abstractNum>
-  <w:abstractNum w:abstractNumId="12" w15:restartNumberingAfterBreak="0">
+  <w:abstractNum w:abstractNumId="12">
     <w:nsid w:val="4D876C4A"/>
     <w:multiLevelType w:val="hybridMultilevel"/>
     <w:tmpl w:val="5E988996"/>
@@ -15368,7 +14444,7 @@
       </w:rPr>
     </w:lvl>
   </w:abstractNum>
-  <w:abstractNum w:abstractNumId="13" w15:restartNumberingAfterBreak="0">
+  <w:abstractNum w:abstractNumId="13">
     <w:nsid w:val="54A50D1D"/>
     <w:multiLevelType w:val="hybridMultilevel"/>
     <w:tmpl w:val="73AAACFC"/>
@@ -15481,7 +14557,7 @@
       </w:rPr>
     </w:lvl>
   </w:abstractNum>
-  <w:abstractNum w:abstractNumId="14" w15:restartNumberingAfterBreak="0">
+  <w:abstractNum w:abstractNumId="14">
     <w:nsid w:val="58AE5586"/>
     <w:multiLevelType w:val="hybridMultilevel"/>
     <w:tmpl w:val="92402CBA"/>
@@ -15594,7 +14670,7 @@
       </w:rPr>
     </w:lvl>
   </w:abstractNum>
-  <w:abstractNum w:abstractNumId="15" w15:restartNumberingAfterBreak="0">
+  <w:abstractNum w:abstractNumId="15">
     <w:nsid w:val="5DA13882"/>
     <w:multiLevelType w:val="hybridMultilevel"/>
     <w:tmpl w:val="1180BAB0"/>
@@ -15683,7 +14759,7 @@
       </w:pPr>
     </w:lvl>
   </w:abstractNum>
-  <w:abstractNum w:abstractNumId="16" w15:restartNumberingAfterBreak="0">
+  <w:abstractNum w:abstractNumId="16">
     <w:nsid w:val="5F2258D9"/>
     <w:multiLevelType w:val="hybridMultilevel"/>
     <w:tmpl w:val="6DF60252"/>
@@ -15796,7 +14872,7 @@
       </w:rPr>
     </w:lvl>
   </w:abstractNum>
-  <w:abstractNum w:abstractNumId="17" w15:restartNumberingAfterBreak="0">
+  <w:abstractNum w:abstractNumId="17">
     <w:nsid w:val="70D279A3"/>
     <w:multiLevelType w:val="hybridMultilevel"/>
     <w:tmpl w:val="53E27790"/>
@@ -15889,7 +14965,7 @@
       </w:pPr>
     </w:lvl>
   </w:abstractNum>
-  <w:abstractNum w:abstractNumId="18" w15:restartNumberingAfterBreak="0">
+  <w:abstractNum w:abstractNumId="18">
     <w:nsid w:val="751D2C80"/>
     <w:multiLevelType w:val="hybridMultilevel"/>
     <w:tmpl w:val="C3AE5F48"/>
@@ -16002,7 +15078,7 @@
       </w:rPr>
     </w:lvl>
   </w:abstractNum>
-  <w:abstractNum w:abstractNumId="19" w15:restartNumberingAfterBreak="0">
+  <w:abstractNum w:abstractNumId="19">
     <w:nsid w:val="79087C03"/>
     <w:multiLevelType w:val="hybridMultilevel"/>
     <w:tmpl w:val="6DD4F572"/>
@@ -16171,7 +15247,7 @@
       </w:pPr>
     </w:pPrDefault>
   </w:docDefaults>
-  <w:latentStyles w:defLockedState="0" w:defUIPriority="99" w:defSemiHidden="0" w:defUnhideWhenUsed="0" w:defQFormat="0" w:count="371">
+  <w:latentStyles w:defLockedState="0" w:defUIPriority="99" w:defSemiHidden="0" w:defUnhideWhenUsed="0" w:defQFormat="0" w:count="380">
     <w:lsdException w:name="Normal" w:uiPriority="0" w:qFormat="1"/>
     <w:lsdException w:name="heading 1" w:uiPriority="9" w:qFormat="1"/>
     <w:lsdException w:name="heading 2" w:semiHidden="1" w:uiPriority="9" w:unhideWhenUsed="1" w:qFormat="1"/>
@@ -16626,6 +15702,7 @@
   <w:style w:type="character" w:default="1" w:styleId="DefaultParagraphFont">
     <w:name w:val="Default Paragraph Font"/>
     <w:uiPriority w:val="1"/>
+    <w:semiHidden/>
     <w:unhideWhenUsed/>
   </w:style>
   <w:style w:type="table" w:default="1" w:styleId="TableNormal">
@@ -17144,7 +16221,7 @@
 </file>
 
 <file path=customXml/itemProps1.xml><?xml version="1.0" encoding="utf-8"?>
-<ds:datastoreItem xmlns:ds="http://schemas.openxmlformats.org/officeDocument/2006/customXml" ds:itemID="{80D33557-47F6-461E-937A-B26001E095CF}">
+<ds:datastoreItem xmlns:ds="http://schemas.openxmlformats.org/officeDocument/2006/customXml" ds:itemID="{C5045612-7C8B-2C4F-AF54-0EF011BECF7A}">
   <ds:schemaRefs>
     <ds:schemaRef ds:uri="http://schemas.openxmlformats.org/officeDocument/2006/bibliography"/>
   </ds:schemaRefs>

</xml_diff>